<commit_message>
[Docs] Rework global object performance tests and article
</commit_message>
<xml_diff>
--- a/Docs/A1. Global objects - ru.docx
+++ b/Docs/A1. Global objects - ru.docx
@@ -456,14 +456,12 @@
         <w:rPr>
           <w:rFonts w:ascii="Times New Roman" w:hAnsi="Times New Roman"/>
           <w:sz w:val="24"/>
-          <w:lang w:val="ru-RU"/>
-        </w:rPr>
-      </w:pPr>
-      <w:r>
-        <w:rPr>
-          <w:rFonts w:ascii="Times New Roman" w:hAnsi="Times New Roman"/>
-          <w:sz w:val="24"/>
-          <w:lang w:val="ru-RU"/>
+        </w:rPr>
+      </w:pPr>
+      <w:r>
+        <w:rPr>
+          <w:rFonts w:ascii="Times New Roman" w:hAnsi="Times New Roman"/>
+          <w:sz w:val="24"/>
         </w:rPr>
         <w:t xml:space="preserve">---- </w:t>
       </w:r>
@@ -475,7 +473,6 @@
         <w:rPr>
           <w:rFonts w:ascii="Times New Roman" w:hAnsi="Times New Roman"/>
           <w:sz w:val="24"/>
-          <w:lang w:val="ru-RU"/>
         </w:rPr>
       </w:pPr>
     </w:p>
@@ -1064,7 +1061,7 @@
         </w:rPr>
         <w:t>::</w:t>
       </w:r>
-      <w:commentRangeStart w:id="3"/>
+      <w:commentRangeStart w:id="2"/>
       <w:r>
         <w:rPr>
           <w:rFonts w:ascii="Consolas" w:eastAsia="Consolas" w:hAnsi="Consolas"/>
@@ -1073,14 +1070,14 @@
         </w:rPr>
         <w:t>getInstance</w:t>
       </w:r>
-      <w:commentRangeEnd w:id="3"/>
+      <w:commentRangeEnd w:id="2"/>
       <w:r>
         <w:rPr>
           <w:rStyle w:val="ad"/>
           <w:rFonts w:ascii="Times New Roman" w:hAnsi="Times New Roman"/>
           <w:color w:val="000000"/>
         </w:rPr>
-        <w:commentReference w:id="3"/>
+        <w:commentReference w:id="2"/>
       </w:r>
       <w:r>
         <w:rPr>
@@ -1100,7 +1097,6 @@
           <w:rFonts w:ascii="Courier New" w:eastAsia="Courier New" w:hAnsi="Courier New"/>
           <w:color w:val="292F31"/>
           <w:sz w:val="20"/>
-          <w:lang w:val="ru-RU"/>
         </w:rPr>
       </w:pPr>
       <w:r>
@@ -1125,7 +1121,6 @@
           <w:rFonts w:ascii="Consolas" w:eastAsia="Consolas" w:hAnsi="Consolas"/>
           <w:color w:val="292F31"/>
           <w:sz w:val="20"/>
-          <w:lang w:val="ru-RU"/>
         </w:rPr>
         <w:t xml:space="preserve">* </w:t>
       </w:r>
@@ -1142,7 +1137,6 @@
           <w:rFonts w:ascii="Consolas" w:eastAsia="Consolas" w:hAnsi="Consolas"/>
           <w:color w:val="292F31"/>
           <w:sz w:val="20"/>
-          <w:lang w:val="ru-RU"/>
         </w:rPr>
         <w:t xml:space="preserve"> = </w:t>
       </w:r>
@@ -1159,7 +1153,6 @@
           <w:rFonts w:ascii="Consolas" w:eastAsia="Consolas" w:hAnsi="Consolas"/>
           <w:color w:val="292F31"/>
           <w:sz w:val="20"/>
-          <w:lang w:val="ru-RU"/>
         </w:rPr>
         <w:t>_</w:t>
       </w:r>
@@ -1176,7 +1169,6 @@
           <w:rFonts w:ascii="Consolas" w:eastAsia="Consolas" w:hAnsi="Consolas"/>
           <w:color w:val="292F31"/>
           <w:sz w:val="20"/>
-          <w:lang w:val="ru-RU"/>
         </w:rPr>
         <w:t>;</w:t>
       </w:r>
@@ -1196,7 +1188,6 @@
           <w:rFonts w:ascii="Courier New" w:eastAsia="Courier New" w:hAnsi="Courier New"/>
           <w:color w:val="292F31"/>
           <w:sz w:val="20"/>
-          <w:lang w:val="ru-RU"/>
         </w:rPr>
         <w:t xml:space="preserve">    </w:t>
       </w:r>
@@ -1651,6 +1642,7 @@
         <w:spacing w:line="100" w:lineRule="atLeast"/>
         <w:rPr>
           <w:rFonts w:eastAsia="Calibri"/>
+          <w:lang w:val="ru-RU"/>
         </w:rPr>
       </w:pPr>
       <w:r>
@@ -1658,6 +1650,7 @@
           <w:rFonts w:ascii="Consolas" w:eastAsia="Consolas" w:hAnsi="Consolas"/>
           <w:color w:val="292F31"/>
           <w:sz w:val="20"/>
+          <w:lang w:val="ru-RU"/>
         </w:rPr>
         <w:t>}</w:t>
       </w:r>
@@ -1668,6 +1661,7 @@
         <w:spacing w:line="100" w:lineRule="atLeast"/>
         <w:rPr>
           <w:rFonts w:eastAsia="Calibri"/>
+          <w:lang w:val="ru-RU"/>
         </w:rPr>
       </w:pPr>
     </w:p>
@@ -1853,12 +1847,14 @@
         <w:rPr>
           <w:rFonts w:ascii="Times New Roman" w:hAnsi="Times New Roman"/>
           <w:sz w:val="24"/>
-        </w:rPr>
-      </w:pPr>
-      <w:r>
-        <w:rPr>
-          <w:rFonts w:ascii="Times New Roman" w:hAnsi="Times New Roman"/>
-          <w:sz w:val="24"/>
+          <w:lang w:val="ru-RU"/>
+        </w:rPr>
+      </w:pPr>
+      <w:r>
+        <w:rPr>
+          <w:rFonts w:ascii="Times New Roman" w:hAnsi="Times New Roman"/>
+          <w:sz w:val="24"/>
+          <w:lang w:val="ru-RU"/>
         </w:rPr>
         <w:t>}</w:t>
       </w:r>
@@ -1943,8 +1939,8 @@
         </w:rPr>
         <w:t xml:space="preserve">Действительно, сложно обойтись без подобных объектов и ещё не видел кода, где глобальные переменные не используются </w:t>
       </w:r>
+      <w:commentRangeStart w:id="3"/>
       <w:commentRangeStart w:id="4"/>
-      <w:commentRangeStart w:id="5"/>
       <w:r>
         <w:rPr>
           <w:rFonts w:ascii="Times New Roman" w:hAnsi="Times New Roman"/>
@@ -1954,7 +1950,7 @@
         </w:rPr>
         <w:t>вообще</w:t>
       </w:r>
-      <w:commentRangeEnd w:id="4"/>
+      <w:commentRangeEnd w:id="3"/>
       <w:r>
         <w:rPr>
           <w:rStyle w:val="ad"/>
@@ -1962,9 +1958,9 @@
           <w:i/>
           <w:color w:val="000000"/>
         </w:rPr>
-        <w:commentReference w:id="4"/>
-      </w:r>
-      <w:commentRangeEnd w:id="5"/>
+        <w:commentReference w:id="3"/>
+      </w:r>
+      <w:commentRangeEnd w:id="4"/>
       <w:r>
         <w:rPr>
           <w:rStyle w:val="ad"/>
@@ -1972,7 +1968,7 @@
           <w:i/>
           <w:color w:val="000000"/>
         </w:rPr>
-        <w:commentReference w:id="5"/>
+        <w:commentReference w:id="4"/>
       </w:r>
       <w:r>
         <w:rPr>
@@ -2011,8 +2007,8 @@
         </w:rPr>
         <w:t xml:space="preserve">В общем случае необходимо предпочитать использование </w:t>
       </w:r>
+      <w:commentRangeStart w:id="5"/>
       <w:commentRangeStart w:id="6"/>
-      <w:commentRangeStart w:id="7"/>
       <w:r>
         <w:rPr>
           <w:rFonts w:ascii="Times New Roman" w:hAnsi="Times New Roman"/>
@@ -2022,6 +2018,15 @@
         </w:rPr>
         <w:t>контекстных</w:t>
       </w:r>
+      <w:commentRangeEnd w:id="5"/>
+      <w:r>
+        <w:rPr>
+          <w:rStyle w:val="ad"/>
+          <w:rFonts w:ascii="Times New Roman" w:hAnsi="Times New Roman"/>
+          <w:color w:val="000000"/>
+        </w:rPr>
+        <w:commentReference w:id="5"/>
+      </w:r>
       <w:commentRangeEnd w:id="6"/>
       <w:r>
         <w:rPr>
@@ -2030,15 +2035,6 @@
           <w:color w:val="000000"/>
         </w:rPr>
         <w:commentReference w:id="6"/>
-      </w:r>
-      <w:commentRangeEnd w:id="7"/>
-      <w:r>
-        <w:rPr>
-          <w:rStyle w:val="ad"/>
-          <w:rFonts w:ascii="Times New Roman" w:hAnsi="Times New Roman"/>
-          <w:color w:val="000000"/>
-        </w:rPr>
-        <w:commentReference w:id="7"/>
       </w:r>
       <w:r>
         <w:rPr>
@@ -2380,8 +2376,8 @@
         </w:rPr>
         <w:t xml:space="preserve">`а — когда конструктор/деструктор публичные и в коде управляется временем жизни </w:t>
       </w:r>
+      <w:commentRangeStart w:id="7"/>
       <w:commentRangeStart w:id="8"/>
-      <w:commentRangeStart w:id="9"/>
       <w:r>
         <w:rPr>
           <w:rFonts w:ascii="Times New Roman" w:hAnsi="Times New Roman"/>
@@ -2390,6 +2386,15 @@
         </w:rPr>
         <w:t>объекта</w:t>
       </w:r>
+      <w:commentRangeEnd w:id="7"/>
+      <w:r>
+        <w:rPr>
+          <w:rStyle w:val="ad"/>
+          <w:rFonts w:ascii="Times New Roman" w:hAnsi="Times New Roman"/>
+          <w:color w:val="000000"/>
+        </w:rPr>
+        <w:commentReference w:id="7"/>
+      </w:r>
       <w:commentRangeEnd w:id="8"/>
       <w:r>
         <w:rPr>
@@ -2398,15 +2403,6 @@
           <w:color w:val="000000"/>
         </w:rPr>
         <w:commentReference w:id="8"/>
-      </w:r>
-      <w:commentRangeEnd w:id="9"/>
-      <w:r>
-        <w:rPr>
-          <w:rStyle w:val="ad"/>
-          <w:rFonts w:ascii="Times New Roman" w:hAnsi="Times New Roman"/>
-          <w:color w:val="000000"/>
-        </w:rPr>
-        <w:commentReference w:id="9"/>
       </w:r>
       <w:r>
         <w:rPr>
@@ -2750,18 +2746,27 @@
           <w:rFonts w:ascii="Consolas" w:hAnsi="Consolas" w:cs="Consolas"/>
           <w:sz w:val="19"/>
           <w:szCs w:val="19"/>
-          <w:lang w:bidi="ar-SA"/>
-        </w:rPr>
-      </w:pPr>
-      <w:r>
-        <w:rPr>
-          <w:rFonts w:ascii="Consolas" w:hAnsi="Consolas" w:cs="Consolas"/>
-          <w:sz w:val="19"/>
-          <w:szCs w:val="19"/>
-          <w:highlight w:val="white"/>
-          <w:lang w:bidi="ar-SA"/>
-        </w:rPr>
-        <w:tab/>
+          <w:lang w:val="ru-RU" w:bidi="ar-SA"/>
+        </w:rPr>
+      </w:pPr>
+      <w:r>
+        <w:rPr>
+          <w:rFonts w:ascii="Consolas" w:hAnsi="Consolas" w:cs="Consolas"/>
+          <w:sz w:val="19"/>
+          <w:szCs w:val="19"/>
+          <w:highlight w:val="white"/>
+          <w:lang w:bidi="ar-SA"/>
+        </w:rPr>
+        <w:tab/>
+      </w:r>
+      <w:r>
+        <w:rPr>
+          <w:rFonts w:ascii="Consolas" w:hAnsi="Consolas" w:cs="Consolas"/>
+          <w:sz w:val="19"/>
+          <w:szCs w:val="19"/>
+          <w:highlight w:val="white"/>
+          <w:lang w:val="ru-RU" w:bidi="ar-SA"/>
+        </w:rPr>
         <w:t>};</w:t>
       </w:r>
     </w:p>
@@ -2844,7 +2849,6 @@
           <w:rFonts w:ascii="Consolas" w:eastAsia="Consolas" w:hAnsi="Consolas"/>
           <w:color w:val="0000FF"/>
           <w:sz w:val="19"/>
-          <w:lang w:val="ru-RU"/>
         </w:rPr>
       </w:pPr>
       <w:r>
@@ -2852,7 +2856,6 @@
           <w:rFonts w:ascii="Consolas" w:eastAsia="Consolas" w:hAnsi="Consolas"/>
           <w:color w:val="0000FF"/>
           <w:sz w:val="19"/>
-          <w:lang w:val="ru-RU"/>
         </w:rPr>
         <w:t>================================================</w:t>
       </w:r>
@@ -3713,36 +3716,36 @@
           <w:sz w:val="19"/>
           <w:szCs w:val="19"/>
           <w:highlight w:val="white"/>
-          <w:lang w:val="ru-RU" w:bidi="ar-SA"/>
-        </w:rPr>
-      </w:pPr>
-      <w:r>
-        <w:rPr>
-          <w:rFonts w:ascii="Consolas" w:hAnsi="Consolas" w:cs="Consolas"/>
-          <w:sz w:val="19"/>
-          <w:szCs w:val="19"/>
-          <w:highlight w:val="white"/>
-          <w:lang w:bidi="ar-SA"/>
-        </w:rPr>
-        <w:tab/>
-      </w:r>
-      <w:r>
-        <w:rPr>
-          <w:rFonts w:ascii="Consolas" w:hAnsi="Consolas" w:cs="Consolas"/>
-          <w:sz w:val="19"/>
-          <w:szCs w:val="19"/>
-          <w:highlight w:val="white"/>
-          <w:lang w:bidi="ar-SA"/>
-        </w:rPr>
-        <w:tab/>
-      </w:r>
-      <w:r>
-        <w:rPr>
-          <w:rFonts w:ascii="Consolas" w:hAnsi="Consolas" w:cs="Consolas"/>
-          <w:sz w:val="19"/>
-          <w:szCs w:val="19"/>
-          <w:highlight w:val="white"/>
-          <w:lang w:val="ru-RU" w:bidi="ar-SA"/>
+          <w:lang w:bidi="ar-SA"/>
+        </w:rPr>
+      </w:pPr>
+      <w:r>
+        <w:rPr>
+          <w:rFonts w:ascii="Consolas" w:hAnsi="Consolas" w:cs="Consolas"/>
+          <w:sz w:val="19"/>
+          <w:szCs w:val="19"/>
+          <w:highlight w:val="white"/>
+          <w:lang w:bidi="ar-SA"/>
+        </w:rPr>
+        <w:tab/>
+      </w:r>
+      <w:r>
+        <w:rPr>
+          <w:rFonts w:ascii="Consolas" w:hAnsi="Consolas" w:cs="Consolas"/>
+          <w:sz w:val="19"/>
+          <w:szCs w:val="19"/>
+          <w:highlight w:val="white"/>
+          <w:lang w:bidi="ar-SA"/>
+        </w:rPr>
+        <w:tab/>
+      </w:r>
+      <w:r>
+        <w:rPr>
+          <w:rFonts w:ascii="Consolas" w:hAnsi="Consolas" w:cs="Consolas"/>
+          <w:sz w:val="19"/>
+          <w:szCs w:val="19"/>
+          <w:highlight w:val="white"/>
+          <w:lang w:bidi="ar-SA"/>
         </w:rPr>
         <w:t>});</w:t>
       </w:r>
@@ -3773,17 +3776,17 @@
           <w:sz w:val="19"/>
           <w:szCs w:val="19"/>
           <w:highlight w:val="white"/>
-          <w:lang w:val="ru-RU" w:bidi="ar-SA"/>
-        </w:rPr>
-        <w:tab/>
-      </w:r>
-      <w:r>
-        <w:rPr>
-          <w:rFonts w:ascii="Consolas" w:hAnsi="Consolas" w:cs="Consolas"/>
-          <w:sz w:val="19"/>
-          <w:szCs w:val="19"/>
-          <w:highlight w:val="white"/>
-          <w:lang w:val="ru-RU" w:bidi="ar-SA"/>
+          <w:lang w:bidi="ar-SA"/>
+        </w:rPr>
+        <w:tab/>
+      </w:r>
+      <w:r>
+        <w:rPr>
+          <w:rFonts w:ascii="Consolas" w:hAnsi="Consolas" w:cs="Consolas"/>
+          <w:sz w:val="19"/>
+          <w:szCs w:val="19"/>
+          <w:highlight w:val="white"/>
+          <w:lang w:bidi="ar-SA"/>
         </w:rPr>
         <w:tab/>
       </w:r>
@@ -4042,9 +4045,19 @@
           <w:sz w:val="19"/>
           <w:szCs w:val="19"/>
           <w:highlight w:val="white"/>
+          <w:lang w:bidi="ar-SA"/>
+        </w:rPr>
+      </w:pPr>
+      <w:r>
+        <w:rPr>
+          <w:rFonts w:ascii="Consolas" w:hAnsi="Consolas" w:cs="Consolas"/>
+          <w:sz w:val="19"/>
+          <w:szCs w:val="19"/>
+          <w:highlight w:val="white"/>
           <w:lang w:val="ru-RU" w:bidi="ar-SA"/>
         </w:rPr>
-      </w:pPr>
+        <w:tab/>
+      </w:r>
       <w:r>
         <w:rPr>
           <w:rFonts w:ascii="Consolas" w:hAnsi="Consolas" w:cs="Consolas"/>
@@ -4061,9 +4074,8 @@
           <w:sz w:val="19"/>
           <w:szCs w:val="19"/>
           <w:highlight w:val="white"/>
-          <w:lang w:val="ru-RU" w:bidi="ar-SA"/>
-        </w:rPr>
-        <w:tab/>
+          <w:lang w:bidi="ar-SA"/>
+        </w:rPr>
         <w:t>}</w:t>
       </w:r>
     </w:p>
@@ -4093,17 +4105,17 @@
           <w:sz w:val="19"/>
           <w:szCs w:val="19"/>
           <w:highlight w:val="white"/>
-          <w:lang w:val="ru-RU" w:bidi="ar-SA"/>
-        </w:rPr>
-        <w:tab/>
-      </w:r>
-      <w:r>
-        <w:rPr>
-          <w:rFonts w:ascii="Consolas" w:hAnsi="Consolas" w:cs="Consolas"/>
-          <w:sz w:val="19"/>
-          <w:szCs w:val="19"/>
-          <w:highlight w:val="white"/>
-          <w:lang w:val="ru-RU" w:bidi="ar-SA"/>
+          <w:lang w:bidi="ar-SA"/>
+        </w:rPr>
+        <w:tab/>
+      </w:r>
+      <w:r>
+        <w:rPr>
+          <w:rFonts w:ascii="Consolas" w:hAnsi="Consolas" w:cs="Consolas"/>
+          <w:sz w:val="19"/>
+          <w:szCs w:val="19"/>
+          <w:highlight w:val="white"/>
+          <w:lang w:bidi="ar-SA"/>
         </w:rPr>
         <w:tab/>
       </w:r>
@@ -5813,7 +5825,17 @@
           <w:highlight w:val="white"/>
           <w:lang w:bidi="ar-SA"/>
         </w:rPr>
-        <w:t>).hash_code()));</w:t>
+        <w:t>).hash_code())</w:t>
+      </w:r>
+      <w:r>
+        <w:rPr>
+          <w:rFonts w:ascii="Consolas" w:hAnsi="Consolas" w:cs="Consolas"/>
+          <w:sz w:val="19"/>
+          <w:szCs w:val="19"/>
+          <w:highlight w:val="white"/>
+          <w:lang w:bidi="ar-SA"/>
+        </w:rPr>
+        <w:t>;</w:t>
       </w:r>
     </w:p>
     <w:p>
@@ -6181,6 +6203,7 @@
           <w:rFonts w:ascii="Consolas" w:eastAsia="Consolas" w:hAnsi="Consolas"/>
           <w:color w:val="0000FF"/>
           <w:sz w:val="19"/>
+          <w:lang w:val="ru-RU"/>
         </w:rPr>
       </w:pPr>
       <w:r>
@@ -6202,6 +6225,7 @@
           <w:rFonts w:ascii="Consolas" w:eastAsia="Consolas" w:hAnsi="Consolas"/>
           <w:color w:val="0000FF"/>
           <w:sz w:val="19"/>
+          <w:lang w:val="ru-RU"/>
         </w:rPr>
       </w:pPr>
     </w:p>
@@ -7255,16 +7279,16 @@
           <w:rFonts w:ascii="Consolas" w:hAnsi="Consolas" w:cs="Consolas"/>
           <w:sz w:val="19"/>
           <w:szCs w:val="19"/>
-          <w:lang w:bidi="ar-SA"/>
-        </w:rPr>
-      </w:pPr>
-      <w:r>
-        <w:rPr>
-          <w:rFonts w:ascii="Consolas" w:hAnsi="Consolas" w:cs="Consolas"/>
-          <w:sz w:val="19"/>
-          <w:szCs w:val="19"/>
-          <w:highlight w:val="white"/>
-          <w:lang w:bidi="ar-SA"/>
+          <w:lang w:val="ru-RU" w:bidi="ar-SA"/>
+        </w:rPr>
+      </w:pPr>
+      <w:r>
+        <w:rPr>
+          <w:rFonts w:ascii="Consolas" w:hAnsi="Consolas" w:cs="Consolas"/>
+          <w:sz w:val="19"/>
+          <w:szCs w:val="19"/>
+          <w:highlight w:val="white"/>
+          <w:lang w:val="ru-RU" w:bidi="ar-SA"/>
         </w:rPr>
         <w:t>}</w:t>
       </w:r>
@@ -7277,7 +7301,7 @@
           <w:rFonts w:ascii="Consolas" w:hAnsi="Consolas" w:cs="Consolas"/>
           <w:sz w:val="19"/>
           <w:szCs w:val="19"/>
-          <w:lang w:bidi="ar-SA"/>
+          <w:lang w:val="ru-RU" w:bidi="ar-SA"/>
         </w:rPr>
       </w:pPr>
     </w:p>
@@ -7289,6 +7313,7 @@
           <w:rFonts w:ascii="Consolas" w:eastAsia="Consolas" w:hAnsi="Consolas"/>
           <w:color w:val="008000"/>
           <w:sz w:val="19"/>
+          <w:lang w:val="ru-RU"/>
         </w:rPr>
       </w:pPr>
     </w:p>
@@ -8783,7 +8808,7 @@
           <w:sz w:val="19"/>
           <w:szCs w:val="19"/>
           <w:highlight w:val="white"/>
-          <w:lang w:val="ru-RU" w:bidi="ar-SA"/>
+          <w:lang w:bidi="ar-SA"/>
         </w:rPr>
       </w:pPr>
       <w:r>
@@ -8803,7 +8828,7 @@
           <w:sz w:val="19"/>
           <w:szCs w:val="19"/>
           <w:highlight w:val="white"/>
-          <w:lang w:val="ru-RU" w:bidi="ar-SA"/>
+          <w:lang w:bidi="ar-SA"/>
         </w:rPr>
         <w:t>}</w:t>
       </w:r>
@@ -8816,16 +8841,16 @@
           <w:rFonts w:ascii="Consolas" w:hAnsi="Consolas" w:cs="Consolas"/>
           <w:sz w:val="19"/>
           <w:szCs w:val="19"/>
-          <w:lang w:val="ru-RU" w:bidi="ar-SA"/>
-        </w:rPr>
-      </w:pPr>
-      <w:r>
-        <w:rPr>
-          <w:rFonts w:ascii="Consolas" w:hAnsi="Consolas" w:cs="Consolas"/>
-          <w:sz w:val="19"/>
-          <w:szCs w:val="19"/>
-          <w:highlight w:val="white"/>
-          <w:lang w:val="ru-RU" w:bidi="ar-SA"/>
+          <w:lang w:bidi="ar-SA"/>
+        </w:rPr>
+      </w:pPr>
+      <w:r>
+        <w:rPr>
+          <w:rFonts w:ascii="Consolas" w:hAnsi="Consolas" w:cs="Consolas"/>
+          <w:sz w:val="19"/>
+          <w:szCs w:val="19"/>
+          <w:highlight w:val="white"/>
+          <w:lang w:bidi="ar-SA"/>
         </w:rPr>
         <w:t>};</w:t>
       </w:r>
@@ -8838,7 +8863,7 @@
           <w:rFonts w:ascii="Consolas" w:hAnsi="Consolas" w:cs="Consolas"/>
           <w:sz w:val="19"/>
           <w:szCs w:val="19"/>
-          <w:lang w:val="ru-RU" w:bidi="ar-SA"/>
+          <w:lang w:bidi="ar-SA"/>
         </w:rPr>
       </w:pPr>
     </w:p>
@@ -9479,7 +9504,7 @@
           <w:sz w:val="19"/>
           <w:szCs w:val="19"/>
           <w:highlight w:val="white"/>
-          <w:lang w:val="ru-RU" w:bidi="ar-SA"/>
+          <w:lang w:bidi="ar-SA"/>
         </w:rPr>
         <w:t xml:space="preserve">    …</w:t>
       </w:r>
@@ -9679,7 +9704,7 @@
           <w:sz w:val="19"/>
           <w:szCs w:val="19"/>
           <w:highlight w:val="white"/>
-          <w:lang w:val="ru-RU" w:bidi="ar-SA"/>
+          <w:lang w:bidi="ar-SA"/>
         </w:rPr>
         <w:t xml:space="preserve">    …</w:t>
       </w:r>
@@ -9858,7 +9883,7 @@
           <w:sz w:val="19"/>
           <w:szCs w:val="19"/>
           <w:highlight w:val="white"/>
-          <w:lang w:val="ru-RU" w:bidi="ar-SA"/>
+          <w:lang w:bidi="ar-SA"/>
         </w:rPr>
       </w:pPr>
       <w:r>
@@ -9887,7 +9912,7 @@
           <w:sz w:val="19"/>
           <w:szCs w:val="19"/>
           <w:highlight w:val="white"/>
-          <w:lang w:val="ru-RU" w:bidi="ar-SA"/>
+          <w:lang w:bidi="ar-SA"/>
         </w:rPr>
         <w:t xml:space="preserve">    …</w:t>
       </w:r>
@@ -9907,7 +9932,7 @@
           <w:sz w:val="19"/>
           <w:szCs w:val="19"/>
           <w:highlight w:val="white"/>
-          <w:lang w:val="ru-RU" w:bidi="ar-SA"/>
+          <w:lang w:bidi="ar-SA"/>
         </w:rPr>
         <w:t>}</w:t>
       </w:r>
@@ -9929,7 +9954,7 @@
           <w:sz w:val="19"/>
           <w:szCs w:val="19"/>
           <w:highlight w:val="white"/>
-          <w:lang w:val="ru-RU" w:bidi="ar-SA"/>
+          <w:lang w:bidi="ar-SA"/>
         </w:rPr>
       </w:pPr>
     </w:p>
@@ -9950,7 +9975,7 @@
           <w:sz w:val="19"/>
           <w:szCs w:val="19"/>
           <w:highlight w:val="white"/>
-          <w:lang w:val="ru-RU" w:bidi="ar-SA"/>
+          <w:lang w:bidi="ar-SA"/>
         </w:rPr>
       </w:pPr>
       <w:r>
@@ -9960,7 +9985,7 @@
           <w:sz w:val="19"/>
           <w:szCs w:val="19"/>
           <w:highlight w:val="white"/>
-          <w:lang w:val="ru-RU" w:bidi="ar-SA"/>
+          <w:lang w:bidi="ar-SA"/>
         </w:rPr>
         <w:t>public</w:t>
       </w:r>
@@ -9970,7 +9995,7 @@
           <w:sz w:val="19"/>
           <w:szCs w:val="19"/>
           <w:highlight w:val="white"/>
-          <w:lang w:val="ru-RU" w:bidi="ar-SA"/>
+          <w:lang w:bidi="ar-SA"/>
         </w:rPr>
         <w:t>:</w:t>
       </w:r>
@@ -9992,16 +10017,16 @@
           <w:sz w:val="19"/>
           <w:szCs w:val="19"/>
           <w:highlight w:val="white"/>
-          <w:lang w:val="ru-RU" w:bidi="ar-SA"/>
-        </w:rPr>
-      </w:pPr>
-      <w:r>
-        <w:rPr>
-          <w:rFonts w:ascii="Consolas" w:hAnsi="Consolas" w:cs="Consolas"/>
-          <w:sz w:val="19"/>
-          <w:szCs w:val="19"/>
-          <w:highlight w:val="white"/>
-          <w:lang w:val="ru-RU" w:bidi="ar-SA"/>
+          <w:lang w:bidi="ar-SA"/>
+        </w:rPr>
+      </w:pPr>
+      <w:r>
+        <w:rPr>
+          <w:rFonts w:ascii="Consolas" w:hAnsi="Consolas" w:cs="Consolas"/>
+          <w:sz w:val="19"/>
+          <w:szCs w:val="19"/>
+          <w:highlight w:val="white"/>
+          <w:lang w:bidi="ar-SA"/>
         </w:rPr>
         <w:tab/>
         <w:t>DefaultObjectsStorage() {}</w:t>
@@ -10015,16 +10040,16 @@
           <w:rFonts w:ascii="Consolas" w:hAnsi="Consolas" w:cs="Consolas"/>
           <w:sz w:val="19"/>
           <w:szCs w:val="19"/>
-          <w:lang w:val="ru-RU" w:bidi="ar-SA"/>
-        </w:rPr>
-      </w:pPr>
-      <w:r>
-        <w:rPr>
-          <w:rFonts w:ascii="Consolas" w:hAnsi="Consolas" w:cs="Consolas"/>
-          <w:sz w:val="19"/>
-          <w:szCs w:val="19"/>
-          <w:highlight w:val="white"/>
-          <w:lang w:val="ru-RU" w:bidi="ar-SA"/>
+          <w:lang w:bidi="ar-SA"/>
+        </w:rPr>
+      </w:pPr>
+      <w:r>
+        <w:rPr>
+          <w:rFonts w:ascii="Consolas" w:hAnsi="Consolas" w:cs="Consolas"/>
+          <w:sz w:val="19"/>
+          <w:szCs w:val="19"/>
+          <w:highlight w:val="white"/>
+          <w:lang w:bidi="ar-SA"/>
         </w:rPr>
         <w:t>};</w:t>
       </w:r>
@@ -10037,7 +10062,7 @@
           <w:rFonts w:ascii="Consolas" w:hAnsi="Consolas" w:cs="Consolas"/>
           <w:sz w:val="19"/>
           <w:szCs w:val="19"/>
-          <w:lang w:val="ru-RU" w:bidi="ar-SA"/>
+          <w:lang w:bidi="ar-SA"/>
         </w:rPr>
       </w:pPr>
     </w:p>
@@ -10716,16 +10741,16 @@
           <w:rFonts w:ascii="Consolas" w:hAnsi="Consolas" w:cs="Consolas"/>
           <w:sz w:val="19"/>
           <w:szCs w:val="19"/>
-          <w:lang w:bidi="ar-SA"/>
-        </w:rPr>
-      </w:pPr>
-      <w:r>
-        <w:rPr>
-          <w:rFonts w:ascii="Consolas" w:hAnsi="Consolas" w:cs="Consolas"/>
-          <w:sz w:val="19"/>
-          <w:szCs w:val="19"/>
-          <w:highlight w:val="white"/>
-          <w:lang w:bidi="ar-SA"/>
+          <w:lang w:val="ru-RU" w:bidi="ar-SA"/>
+        </w:rPr>
+      </w:pPr>
+      <w:r>
+        <w:rPr>
+          <w:rFonts w:ascii="Consolas" w:hAnsi="Consolas" w:cs="Consolas"/>
+          <w:sz w:val="19"/>
+          <w:szCs w:val="19"/>
+          <w:highlight w:val="white"/>
+          <w:lang w:val="ru-RU" w:bidi="ar-SA"/>
         </w:rPr>
         <w:t>}</w:t>
       </w:r>
@@ -10736,6 +10761,7 @@
         <w:spacing w:line="100" w:lineRule="atLeast"/>
         <w:rPr>
           <w:rFonts w:eastAsia="Calibri"/>
+          <w:lang w:val="ru-RU"/>
         </w:rPr>
       </w:pPr>
     </w:p>
@@ -12763,6 +12789,15 @@
         </w:rPr>
         <w:t>:: GetGlobalObjectImpl</w:t>
       </w:r>
+      <w:r>
+        <w:rPr>
+          <w:rFonts w:ascii="Consolas" w:hAnsi="Consolas" w:cs="Consolas"/>
+          <w:sz w:val="19"/>
+          <w:szCs w:val="19"/>
+          <w:lang w:bidi="ar-SA"/>
+        </w:rPr>
+        <w:t>.</w:t>
+      </w:r>
     </w:p>
     <w:p>
       <w:pPr>
@@ -12770,9 +12805,39 @@
         <w:spacing w:line="100" w:lineRule="atLeast"/>
         <w:rPr>
           <w:rFonts w:ascii="Consolas" w:hAnsi="Consolas" w:cs="Consolas"/>
-          <w:sz w:val="19"/>
-          <w:szCs w:val="19"/>
-          <w:lang w:bidi="ar-SA"/>
+          <w:sz w:val="24"/>
+          <w:szCs w:val="19"/>
+          <w:lang w:val="ru-RU" w:bidi="ar-SA"/>
+        </w:rPr>
+      </w:pPr>
+      <w:r>
+        <w:rPr>
+          <w:rFonts w:ascii="Consolas" w:hAnsi="Consolas" w:cs="Consolas"/>
+          <w:sz w:val="24"/>
+          <w:szCs w:val="19"/>
+          <w:lang w:val="ru-RU" w:bidi="ar-SA"/>
+        </w:rPr>
+        <w:t>Дополнительно</w:t>
+      </w:r>
+      <w:r>
+        <w:rPr>
+          <w:rFonts w:ascii="Consolas" w:hAnsi="Consolas" w:cs="Consolas"/>
+          <w:sz w:val="24"/>
+          <w:szCs w:val="19"/>
+          <w:lang w:val="ru-RU" w:bidi="ar-SA"/>
+        </w:rPr>
+        <w:t xml:space="preserve"> сохраняем статически данные о типе в шаблонной функции родительского класса.</w:t>
+      </w:r>
+    </w:p>
+    <w:p>
+      <w:pPr>
+        <w:pStyle w:val="ac"/>
+        <w:spacing w:line="100" w:lineRule="atLeast"/>
+        <w:rPr>
+          <w:rFonts w:ascii="Consolas" w:hAnsi="Consolas" w:cs="Consolas"/>
+          <w:sz w:val="19"/>
+          <w:szCs w:val="19"/>
+          <w:lang w:val="ru-RU" w:bidi="ar-SA"/>
         </w:rPr>
       </w:pPr>
     </w:p>
@@ -12793,7 +12858,7 @@
           <w:sz w:val="19"/>
           <w:szCs w:val="19"/>
           <w:highlight w:val="white"/>
-          <w:lang w:val="ru-RU" w:bidi="ar-SA"/>
+          <w:lang w:bidi="ar-SA"/>
         </w:rPr>
       </w:pPr>
       <w:r>
@@ -12803,7 +12868,7 @@
           <w:sz w:val="19"/>
           <w:szCs w:val="19"/>
           <w:highlight w:val="white"/>
-          <w:lang w:val="ru-RU" w:bidi="ar-SA"/>
+          <w:lang w:bidi="ar-SA"/>
         </w:rPr>
         <w:t>class</w:t>
       </w:r>
@@ -12813,7 +12878,7 @@
           <w:sz w:val="19"/>
           <w:szCs w:val="19"/>
           <w:highlight w:val="white"/>
-          <w:lang w:val="ru-RU" w:bidi="ar-SA"/>
+          <w:lang w:bidi="ar-SA"/>
         </w:rPr>
         <w:t xml:space="preserve"> </w:t>
       </w:r>
@@ -12824,7 +12889,7 @@
           <w:sz w:val="19"/>
           <w:szCs w:val="19"/>
           <w:highlight w:val="white"/>
-          <w:lang w:val="ru-RU" w:bidi="ar-SA"/>
+          <w:lang w:bidi="ar-SA"/>
         </w:rPr>
         <w:t>ObjectStorageBase</w:t>
       </w:r>
@@ -12837,16 +12902,16 @@
           <w:rFonts w:ascii="Consolas" w:hAnsi="Consolas" w:cs="Consolas"/>
           <w:sz w:val="19"/>
           <w:szCs w:val="19"/>
-          <w:lang w:val="ru-RU" w:bidi="ar-SA"/>
-        </w:rPr>
-      </w:pPr>
-      <w:r>
-        <w:rPr>
-          <w:rFonts w:ascii="Consolas" w:hAnsi="Consolas" w:cs="Consolas"/>
-          <w:sz w:val="19"/>
-          <w:szCs w:val="19"/>
-          <w:highlight w:val="white"/>
-          <w:lang w:val="ru-RU" w:bidi="ar-SA"/>
+          <w:lang w:bidi="ar-SA"/>
+        </w:rPr>
+      </w:pPr>
+      <w:r>
+        <w:rPr>
+          <w:rFonts w:ascii="Consolas" w:hAnsi="Consolas" w:cs="Consolas"/>
+          <w:sz w:val="19"/>
+          <w:szCs w:val="19"/>
+          <w:highlight w:val="white"/>
+          <w:lang w:bidi="ar-SA"/>
         </w:rPr>
         <w:t>{</w:t>
       </w:r>
@@ -13267,83 +13332,29 @@
           <w:rFonts w:ascii="Consolas" w:hAnsi="Consolas" w:cs="Consolas"/>
           <w:sz w:val="19"/>
           <w:szCs w:val="19"/>
-          <w:lang w:val="ru-RU" w:bidi="ar-SA"/>
-        </w:rPr>
-      </w:pPr>
-      <w:r>
-        <w:rPr>
-          <w:rFonts w:ascii="Consolas" w:hAnsi="Consolas" w:cs="Consolas"/>
-          <w:sz w:val="19"/>
-          <w:szCs w:val="19"/>
-          <w:highlight w:val="white"/>
-          <w:lang w:bidi="ar-SA"/>
-        </w:rPr>
-        <w:tab/>
-      </w:r>
-      <w:r>
-        <w:rPr>
-          <w:rFonts w:ascii="Consolas" w:hAnsi="Consolas" w:cs="Consolas"/>
-          <w:sz w:val="19"/>
-          <w:szCs w:val="19"/>
-          <w:highlight w:val="white"/>
-          <w:lang w:val="ru-RU" w:bidi="ar-SA"/>
+          <w:lang w:bidi="ar-SA"/>
+        </w:rPr>
+      </w:pPr>
+      <w:r>
+        <w:rPr>
+          <w:rFonts w:ascii="Consolas" w:hAnsi="Consolas" w:cs="Consolas"/>
+          <w:sz w:val="19"/>
+          <w:szCs w:val="19"/>
+          <w:highlight w:val="white"/>
+          <w:lang w:bidi="ar-SA"/>
+        </w:rPr>
+        <w:tab/>
+      </w:r>
+      <w:r>
+        <w:rPr>
+          <w:rFonts w:ascii="Consolas" w:hAnsi="Consolas" w:cs="Consolas"/>
+          <w:sz w:val="19"/>
+          <w:szCs w:val="19"/>
+          <w:highlight w:val="white"/>
+          <w:lang w:bidi="ar-SA"/>
         </w:rPr>
         <w:t>}</w:t>
       </w:r>
-    </w:p>
-    <w:p>
-      <w:pPr>
-        <w:pStyle w:val="ac"/>
-        <w:spacing w:line="100" w:lineRule="atLeast"/>
-        <w:rPr>
-          <w:rFonts w:ascii="Consolas" w:hAnsi="Consolas" w:cs="Consolas"/>
-          <w:sz w:val="19"/>
-          <w:szCs w:val="19"/>
-          <w:lang w:val="ru-RU" w:bidi="ar-SA"/>
-        </w:rPr>
-      </w:pPr>
-      <w:r>
-        <w:rPr>
-          <w:rFonts w:ascii="Consolas" w:hAnsi="Consolas" w:cs="Consolas"/>
-          <w:sz w:val="19"/>
-          <w:szCs w:val="19"/>
-          <w:lang w:val="ru-RU" w:bidi="ar-SA"/>
-        </w:rPr>
-        <w:t>…</w:t>
-      </w:r>
-    </w:p>
-    <w:p>
-      <w:pPr>
-        <w:pStyle w:val="ac"/>
-        <w:spacing w:line="100" w:lineRule="atLeast"/>
-        <w:rPr>
-          <w:rFonts w:ascii="Consolas" w:hAnsi="Consolas" w:cs="Consolas"/>
-          <w:sz w:val="19"/>
-          <w:szCs w:val="19"/>
-          <w:lang w:bidi="ar-SA"/>
-        </w:rPr>
-      </w:pPr>
-      <w:r>
-        <w:rPr>
-          <w:rFonts w:ascii="Consolas" w:hAnsi="Consolas" w:cs="Consolas"/>
-          <w:sz w:val="19"/>
-          <w:szCs w:val="19"/>
-          <w:lang w:bidi="ar-SA"/>
-        </w:rPr>
-        <w:t>};</w:t>
-      </w:r>
-    </w:p>
-    <w:p>
-      <w:pPr>
-        <w:pStyle w:val="ac"/>
-        <w:spacing w:line="100" w:lineRule="atLeast"/>
-        <w:rPr>
-          <w:rFonts w:ascii="Consolas" w:hAnsi="Consolas" w:cs="Consolas"/>
-          <w:sz w:val="19"/>
-          <w:szCs w:val="19"/>
-          <w:lang w:bidi="ar-SA"/>
-        </w:rPr>
-      </w:pPr>
     </w:p>
     <w:p>
       <w:pPr>
@@ -13362,9 +13373,19 @@
           <w:sz w:val="19"/>
           <w:szCs w:val="19"/>
           <w:highlight w:val="white"/>
-          <w:lang w:val="ru-RU" w:bidi="ar-SA"/>
-        </w:rPr>
-      </w:pPr>
+          <w:lang w:bidi="ar-SA"/>
+        </w:rPr>
+      </w:pPr>
+      <w:r>
+        <w:rPr>
+          <w:rFonts w:ascii="Consolas" w:hAnsi="Consolas" w:cs="Consolas"/>
+          <w:sz w:val="19"/>
+          <w:szCs w:val="19"/>
+          <w:highlight w:val="white"/>
+          <w:lang w:bidi="ar-SA"/>
+        </w:rPr>
+        <w:tab/>
+      </w:r>
       <w:r>
         <w:rPr>
           <w:rFonts w:ascii="Consolas" w:hAnsi="Consolas" w:cs="Consolas"/>
@@ -13372,17 +13393,38 @@
           <w:sz w:val="19"/>
           <w:szCs w:val="19"/>
           <w:highlight w:val="white"/>
-          <w:lang w:val="ru-RU" w:bidi="ar-SA"/>
-        </w:rPr>
-        <w:t>class</w:t>
-      </w:r>
-      <w:r>
-        <w:rPr>
-          <w:rFonts w:ascii="Consolas" w:hAnsi="Consolas" w:cs="Consolas"/>
-          <w:sz w:val="19"/>
-          <w:szCs w:val="19"/>
-          <w:highlight w:val="white"/>
-          <w:lang w:val="ru-RU" w:bidi="ar-SA"/>
+          <w:lang w:bidi="ar-SA"/>
+        </w:rPr>
+        <w:t>template</w:t>
+      </w:r>
+      <w:r>
+        <w:rPr>
+          <w:rFonts w:ascii="Consolas" w:hAnsi="Consolas" w:cs="Consolas"/>
+          <w:sz w:val="19"/>
+          <w:szCs w:val="19"/>
+          <w:highlight w:val="white"/>
+          <w:lang w:bidi="ar-SA"/>
+        </w:rPr>
+        <w:t xml:space="preserve"> &lt;</w:t>
+      </w:r>
+      <w:r>
+        <w:rPr>
+          <w:rFonts w:ascii="Consolas" w:hAnsi="Consolas" w:cs="Consolas"/>
+          <w:color w:val="0000FF"/>
+          <w:sz w:val="19"/>
+          <w:szCs w:val="19"/>
+          <w:highlight w:val="white"/>
+          <w:lang w:bidi="ar-SA"/>
+        </w:rPr>
+        <w:t>typename</w:t>
+      </w:r>
+      <w:r>
+        <w:rPr>
+          <w:rFonts w:ascii="Consolas" w:hAnsi="Consolas" w:cs="Consolas"/>
+          <w:sz w:val="19"/>
+          <w:szCs w:val="19"/>
+          <w:highlight w:val="white"/>
+          <w:lang w:bidi="ar-SA"/>
         </w:rPr>
         <w:t xml:space="preserve"> </w:t>
       </w:r>
@@ -13393,94 +13435,19 @@
           <w:sz w:val="19"/>
           <w:szCs w:val="19"/>
           <w:highlight w:val="white"/>
-          <w:lang w:val="ru-RU" w:bidi="ar-SA"/>
-        </w:rPr>
-        <w:t>DefaultObjectsStorage</w:t>
-      </w:r>
-      <w:r>
-        <w:rPr>
-          <w:rFonts w:ascii="Consolas" w:hAnsi="Consolas" w:cs="Consolas"/>
-          <w:sz w:val="19"/>
-          <w:szCs w:val="19"/>
-          <w:highlight w:val="white"/>
-          <w:lang w:val="ru-RU" w:bidi="ar-SA"/>
-        </w:rPr>
-        <w:t xml:space="preserve"> : </w:t>
-      </w:r>
-      <w:r>
-        <w:rPr>
-          <w:rFonts w:ascii="Consolas" w:hAnsi="Consolas" w:cs="Consolas"/>
-          <w:color w:val="0000FF"/>
-          <w:sz w:val="19"/>
-          <w:szCs w:val="19"/>
-          <w:highlight w:val="white"/>
-          <w:lang w:val="ru-RU" w:bidi="ar-SA"/>
-        </w:rPr>
-        <w:t>public</w:t>
-      </w:r>
-      <w:r>
-        <w:rPr>
-          <w:rFonts w:ascii="Consolas" w:hAnsi="Consolas" w:cs="Consolas"/>
-          <w:sz w:val="19"/>
-          <w:szCs w:val="19"/>
-          <w:highlight w:val="white"/>
-          <w:lang w:val="ru-RU" w:bidi="ar-SA"/>
-        </w:rPr>
-        <w:t xml:space="preserve"> </w:t>
-      </w:r>
-      <w:r>
-        <w:rPr>
-          <w:rFonts w:ascii="Consolas" w:hAnsi="Consolas" w:cs="Consolas"/>
-          <w:color w:val="2B91AF"/>
-          <w:sz w:val="19"/>
-          <w:szCs w:val="19"/>
-          <w:highlight w:val="white"/>
-          <w:lang w:val="ru-RU" w:bidi="ar-SA"/>
-        </w:rPr>
-        <w:t>ObjectStorageBase</w:t>
-      </w:r>
-    </w:p>
-    <w:p>
-      <w:pPr>
-        <w:pStyle w:val="ac"/>
-        <w:spacing w:line="100" w:lineRule="atLeast"/>
-        <w:rPr>
-          <w:rFonts w:ascii="Consolas" w:hAnsi="Consolas" w:cs="Consolas"/>
-          <w:sz w:val="19"/>
-          <w:szCs w:val="19"/>
-          <w:lang w:val="ru-RU" w:bidi="ar-SA"/>
-        </w:rPr>
-      </w:pPr>
-      <w:r>
-        <w:rPr>
-          <w:rFonts w:ascii="Consolas" w:hAnsi="Consolas" w:cs="Consolas"/>
-          <w:sz w:val="19"/>
-          <w:szCs w:val="19"/>
-          <w:highlight w:val="white"/>
-          <w:lang w:val="ru-RU" w:bidi="ar-SA"/>
-        </w:rPr>
-        <w:t>{</w:t>
-      </w:r>
-    </w:p>
-    <w:p>
-      <w:pPr>
-        <w:pStyle w:val="ac"/>
-        <w:spacing w:line="100" w:lineRule="atLeast"/>
-        <w:rPr>
-          <w:rFonts w:ascii="Consolas" w:hAnsi="Consolas" w:cs="Consolas"/>
-          <w:sz w:val="19"/>
-          <w:szCs w:val="19"/>
-          <w:lang w:bidi="ar-SA"/>
-        </w:rPr>
-      </w:pPr>
-      <w:r>
-        <w:rPr>
-          <w:rFonts w:ascii="Consolas" w:hAnsi="Consolas" w:cs="Consolas"/>
-          <w:sz w:val="19"/>
-          <w:szCs w:val="19"/>
-          <w:lang w:bidi="ar-SA"/>
-        </w:rPr>
-        <w:t>…</w:t>
+          <w:lang w:bidi="ar-SA"/>
+        </w:rPr>
+        <w:t>ObjectType</w:t>
+      </w:r>
+      <w:r>
+        <w:rPr>
+          <w:rFonts w:ascii="Consolas" w:hAnsi="Consolas" w:cs="Consolas"/>
+          <w:sz w:val="19"/>
+          <w:szCs w:val="19"/>
+          <w:highlight w:val="white"/>
+          <w:lang w:bidi="ar-SA"/>
+        </w:rPr>
+        <w:t>&gt;</w:t>
       </w:r>
     </w:p>
     <w:p>
@@ -13500,9 +13467,51 @@
           <w:sz w:val="19"/>
           <w:szCs w:val="19"/>
           <w:highlight w:val="white"/>
-          <w:lang w:val="ru-RU" w:bidi="ar-SA"/>
-        </w:rPr>
-      </w:pPr>
+          <w:lang w:bidi="ar-SA"/>
+        </w:rPr>
+      </w:pPr>
+      <w:r>
+        <w:rPr>
+          <w:rFonts w:ascii="Consolas" w:hAnsi="Consolas" w:cs="Consolas"/>
+          <w:sz w:val="19"/>
+          <w:szCs w:val="19"/>
+          <w:highlight w:val="white"/>
+          <w:lang w:bidi="ar-SA"/>
+        </w:rPr>
+        <w:tab/>
+      </w:r>
+      <w:r>
+        <w:rPr>
+          <w:rFonts w:ascii="Consolas" w:hAnsi="Consolas" w:cs="Consolas"/>
+          <w:color w:val="2B91AF"/>
+          <w:sz w:val="19"/>
+          <w:szCs w:val="19"/>
+          <w:highlight w:val="white"/>
+          <w:lang w:bidi="ar-SA"/>
+        </w:rPr>
+        <w:t>ObjectType</w:t>
+      </w:r>
+      <w:r>
+        <w:rPr>
+          <w:rFonts w:ascii="Consolas" w:hAnsi="Consolas" w:cs="Consolas"/>
+          <w:sz w:val="19"/>
+          <w:szCs w:val="19"/>
+          <w:highlight w:val="white"/>
+          <w:lang w:bidi="ar-SA"/>
+        </w:rPr>
+        <w:t xml:space="preserve">* GetGlobalObject() </w:t>
+      </w:r>
+      <w:r>
+        <w:rPr>
+          <w:rFonts w:ascii="Consolas" w:hAnsi="Consolas" w:cs="Consolas"/>
+          <w:color w:val="0000FF"/>
+          <w:sz w:val="19"/>
+          <w:szCs w:val="19"/>
+          <w:highlight w:val="white"/>
+          <w:lang w:bidi="ar-SA"/>
+        </w:rPr>
+        <w:t>const</w:t>
+      </w:r>
     </w:p>
     <w:p>
       <w:pPr>
@@ -13527,23 +13536,13 @@
       <w:r>
         <w:rPr>
           <w:rFonts w:ascii="Consolas" w:hAnsi="Consolas" w:cs="Consolas"/>
-          <w:color w:val="0000FF"/>
-          <w:sz w:val="19"/>
-          <w:szCs w:val="19"/>
-          <w:highlight w:val="white"/>
-          <w:lang w:bidi="ar-SA"/>
-        </w:rPr>
-        <w:t>private</w:t>
-      </w:r>
-      <w:r>
-        <w:rPr>
-          <w:rFonts w:ascii="Consolas" w:hAnsi="Consolas" w:cs="Consolas"/>
-          <w:sz w:val="19"/>
-          <w:szCs w:val="19"/>
-          <w:highlight w:val="white"/>
-          <w:lang w:bidi="ar-SA"/>
-        </w:rPr>
-        <w:t>:</w:t>
+          <w:sz w:val="19"/>
+          <w:szCs w:val="19"/>
+          <w:highlight w:val="white"/>
+          <w:lang w:bidi="ar-SA"/>
+        </w:rPr>
+        <w:tab/>
+        <w:t>{</w:t>
       </w:r>
     </w:p>
     <w:p>
@@ -13579,13 +13578,23 @@
       <w:r>
         <w:rPr>
           <w:rFonts w:ascii="Consolas" w:hAnsi="Consolas" w:cs="Consolas"/>
+          <w:sz w:val="19"/>
+          <w:szCs w:val="19"/>
+          <w:highlight w:val="white"/>
+          <w:lang w:bidi="ar-SA"/>
+        </w:rPr>
+        <w:tab/>
+      </w:r>
+      <w:r>
+        <w:rPr>
+          <w:rFonts w:ascii="Consolas" w:hAnsi="Consolas" w:cs="Consolas"/>
           <w:color w:val="0000FF"/>
           <w:sz w:val="19"/>
           <w:szCs w:val="19"/>
           <w:highlight w:val="white"/>
           <w:lang w:bidi="ar-SA"/>
         </w:rPr>
-        <w:t>virtual</w:t>
+        <w:t>static</w:t>
       </w:r>
       <w:r>
         <w:rPr>
@@ -13600,97 +13609,64 @@
       <w:r>
         <w:rPr>
           <w:rFonts w:ascii="Consolas" w:hAnsi="Consolas" w:cs="Consolas"/>
+          <w:sz w:val="19"/>
+          <w:szCs w:val="19"/>
+          <w:highlight w:val="white"/>
+          <w:lang w:bidi="ar-SA"/>
+        </w:rPr>
+        <w:t xml:space="preserve">size_t type_hash = </w:t>
+      </w:r>
+      <w:r>
+        <w:rPr>
+          <w:rFonts w:ascii="Consolas" w:hAnsi="Consolas" w:cs="Consolas"/>
+          <w:color w:val="0000FF"/>
+          <w:sz w:val="19"/>
+          <w:szCs w:val="19"/>
+          <w:highlight w:val="white"/>
+          <w:lang w:bidi="ar-SA"/>
+        </w:rPr>
+        <w:t>typeid</w:t>
+      </w:r>
+      <w:r>
+        <w:rPr>
+          <w:rFonts w:ascii="Consolas" w:hAnsi="Consolas" w:cs="Consolas"/>
+          <w:sz w:val="19"/>
+          <w:szCs w:val="19"/>
+          <w:highlight w:val="white"/>
+          <w:lang w:bidi="ar-SA"/>
+        </w:rPr>
+        <w:t>(</w:t>
+      </w:r>
+      <w:r>
+        <w:rPr>
+          <w:rFonts w:ascii="Consolas" w:hAnsi="Consolas" w:cs="Consolas"/>
           <w:color w:val="2B91AF"/>
           <w:sz w:val="19"/>
           <w:szCs w:val="19"/>
           <w:highlight w:val="white"/>
           <w:lang w:bidi="ar-SA"/>
         </w:rPr>
-        <w:t>GlobalObjectBase</w:t>
-      </w:r>
-      <w:r>
-        <w:rPr>
-          <w:rFonts w:ascii="Consolas" w:hAnsi="Consolas" w:cs="Consolas"/>
-          <w:sz w:val="19"/>
-          <w:szCs w:val="19"/>
-          <w:highlight w:val="white"/>
-          <w:lang w:bidi="ar-SA"/>
-        </w:rPr>
-        <w:t>* GetGlobalObjectImpl(</w:t>
-      </w:r>
-      <w:r>
-        <w:rPr>
-          <w:rFonts w:ascii="Consolas" w:hAnsi="Consolas" w:cs="Consolas"/>
-          <w:color w:val="2B91AF"/>
-          <w:sz w:val="19"/>
-          <w:szCs w:val="19"/>
-          <w:highlight w:val="white"/>
-          <w:lang w:bidi="ar-SA"/>
-        </w:rPr>
-        <w:t>size_t</w:t>
-      </w:r>
-      <w:r>
-        <w:rPr>
-          <w:rFonts w:ascii="Consolas" w:hAnsi="Consolas" w:cs="Consolas"/>
-          <w:sz w:val="19"/>
-          <w:szCs w:val="19"/>
-          <w:highlight w:val="white"/>
-          <w:lang w:bidi="ar-SA"/>
-        </w:rPr>
-        <w:t xml:space="preserve"> </w:t>
-      </w:r>
-      <w:r>
-        <w:rPr>
-          <w:rFonts w:ascii="Consolas" w:hAnsi="Consolas" w:cs="Consolas"/>
-          <w:color w:val="808080"/>
-          <w:sz w:val="19"/>
-          <w:szCs w:val="19"/>
-          <w:highlight w:val="white"/>
-          <w:lang w:bidi="ar-SA"/>
-        </w:rPr>
-        <w:t>i_type_code</w:t>
-      </w:r>
-      <w:r>
-        <w:rPr>
-          <w:rFonts w:ascii="Consolas" w:hAnsi="Consolas" w:cs="Consolas"/>
-          <w:sz w:val="19"/>
-          <w:szCs w:val="19"/>
-          <w:highlight w:val="white"/>
-          <w:lang w:bidi="ar-SA"/>
-        </w:rPr>
-        <w:t xml:space="preserve">) </w:t>
-      </w:r>
-      <w:r>
-        <w:rPr>
-          <w:rFonts w:ascii="Consolas" w:hAnsi="Consolas" w:cs="Consolas"/>
-          <w:color w:val="0000FF"/>
-          <w:sz w:val="19"/>
-          <w:szCs w:val="19"/>
-          <w:highlight w:val="white"/>
-          <w:lang w:bidi="ar-SA"/>
-        </w:rPr>
-        <w:t>const</w:t>
-      </w:r>
-      <w:r>
-        <w:rPr>
-          <w:rFonts w:ascii="Consolas" w:hAnsi="Consolas" w:cs="Consolas"/>
-          <w:sz w:val="19"/>
-          <w:szCs w:val="19"/>
-          <w:highlight w:val="white"/>
-          <w:lang w:bidi="ar-SA"/>
-        </w:rPr>
-        <w:t xml:space="preserve"> </w:t>
-      </w:r>
-      <w:r>
-        <w:rPr>
-          <w:rFonts w:ascii="Consolas" w:hAnsi="Consolas" w:cs="Consolas"/>
-          <w:color w:val="0000FF"/>
-          <w:sz w:val="19"/>
-          <w:szCs w:val="19"/>
-          <w:highlight w:val="white"/>
-          <w:lang w:bidi="ar-SA"/>
-        </w:rPr>
-        <w:t>override</w:t>
+        <w:t>ObjectType</w:t>
+      </w:r>
+      <w:r>
+        <w:rPr>
+          <w:rFonts w:ascii="Consolas" w:hAnsi="Consolas" w:cs="Consolas"/>
+          <w:sz w:val="19"/>
+          <w:szCs w:val="19"/>
+          <w:highlight w:val="white"/>
+          <w:lang w:bidi="ar-SA"/>
+        </w:rPr>
+        <w:t>).hash_code())</w:t>
+      </w:r>
+      <w:r>
+        <w:rPr>
+          <w:rFonts w:ascii="Consolas" w:hAnsi="Consolas" w:cs="Consolas"/>
+          <w:sz w:val="19"/>
+          <w:szCs w:val="19"/>
+          <w:highlight w:val="white"/>
+          <w:lang w:bidi="ar-SA"/>
+        </w:rPr>
+        <w:t>;</w:t>
       </w:r>
     </w:p>
     <w:p>
@@ -13722,8 +13698,219 @@
           <w:lang w:bidi="ar-SA"/>
         </w:rPr>
         <w:tab/>
-        <w:t>{</w:t>
-      </w:r>
+      </w:r>
+      <w:r>
+        <w:rPr>
+          <w:rFonts w:ascii="Consolas" w:hAnsi="Consolas" w:cs="Consolas"/>
+          <w:sz w:val="19"/>
+          <w:szCs w:val="19"/>
+          <w:highlight w:val="white"/>
+          <w:lang w:bidi="ar-SA"/>
+        </w:rPr>
+        <w:tab/>
+      </w:r>
+      <w:r>
+        <w:rPr>
+          <w:rFonts w:ascii="Consolas" w:hAnsi="Consolas" w:cs="Consolas"/>
+          <w:color w:val="0000FF"/>
+          <w:sz w:val="19"/>
+          <w:szCs w:val="19"/>
+          <w:highlight w:val="white"/>
+          <w:lang w:bidi="ar-SA"/>
+        </w:rPr>
+        <w:t>return</w:t>
+      </w:r>
+      <w:r>
+        <w:rPr>
+          <w:rFonts w:ascii="Consolas" w:hAnsi="Consolas" w:cs="Consolas"/>
+          <w:sz w:val="19"/>
+          <w:szCs w:val="19"/>
+          <w:highlight w:val="white"/>
+          <w:lang w:bidi="ar-SA"/>
+        </w:rPr>
+        <w:t xml:space="preserve"> </w:t>
+      </w:r>
+      <w:r>
+        <w:rPr>
+          <w:rFonts w:ascii="Consolas" w:hAnsi="Consolas" w:cs="Consolas"/>
+          <w:color w:val="0000FF"/>
+          <w:sz w:val="19"/>
+          <w:szCs w:val="19"/>
+          <w:highlight w:val="white"/>
+          <w:lang w:bidi="ar-SA"/>
+        </w:rPr>
+        <w:t>static_cast</w:t>
+      </w:r>
+      <w:r>
+        <w:rPr>
+          <w:rFonts w:ascii="Consolas" w:hAnsi="Consolas" w:cs="Consolas"/>
+          <w:sz w:val="19"/>
+          <w:szCs w:val="19"/>
+          <w:highlight w:val="white"/>
+          <w:lang w:bidi="ar-SA"/>
+        </w:rPr>
+        <w:t>&lt;</w:t>
+      </w:r>
+      <w:r>
+        <w:rPr>
+          <w:rFonts w:ascii="Consolas" w:hAnsi="Consolas" w:cs="Consolas"/>
+          <w:color w:val="2B91AF"/>
+          <w:sz w:val="19"/>
+          <w:szCs w:val="19"/>
+          <w:highlight w:val="white"/>
+          <w:lang w:bidi="ar-SA"/>
+        </w:rPr>
+        <w:t>ObjectType</w:t>
+      </w:r>
+      <w:r>
+        <w:rPr>
+          <w:rFonts w:ascii="Consolas" w:hAnsi="Consolas" w:cs="Consolas"/>
+          <w:sz w:val="19"/>
+          <w:szCs w:val="19"/>
+          <w:highlight w:val="white"/>
+          <w:lang w:bidi="ar-SA"/>
+        </w:rPr>
+        <w:t>*&gt;(GetGlobalObjectImpl(</w:t>
+      </w:r>
+      <w:r>
+        <w:rPr>
+          <w:rFonts w:ascii="Consolas" w:hAnsi="Consolas" w:cs="Consolas"/>
+          <w:sz w:val="19"/>
+          <w:szCs w:val="19"/>
+          <w:highlight w:val="white"/>
+          <w:lang w:bidi="ar-SA"/>
+        </w:rPr>
+        <w:t>type_hash</w:t>
+      </w:r>
+      <w:r>
+        <w:rPr>
+          <w:rFonts w:ascii="Consolas" w:hAnsi="Consolas" w:cs="Consolas"/>
+          <w:sz w:val="19"/>
+          <w:szCs w:val="19"/>
+          <w:highlight w:val="white"/>
+          <w:lang w:bidi="ar-SA"/>
+        </w:rPr>
+        <w:t>);</w:t>
+      </w:r>
+    </w:p>
+    <w:p>
+      <w:pPr>
+        <w:pStyle w:val="ac"/>
+        <w:spacing w:line="100" w:lineRule="atLeast"/>
+        <w:rPr>
+          <w:rFonts w:ascii="Consolas" w:hAnsi="Consolas" w:cs="Consolas"/>
+          <w:sz w:val="19"/>
+          <w:szCs w:val="19"/>
+          <w:lang w:bidi="ar-SA"/>
+        </w:rPr>
+      </w:pPr>
+      <w:r>
+        <w:rPr>
+          <w:rFonts w:ascii="Consolas" w:hAnsi="Consolas" w:cs="Consolas"/>
+          <w:sz w:val="19"/>
+          <w:szCs w:val="19"/>
+          <w:highlight w:val="white"/>
+          <w:lang w:bidi="ar-SA"/>
+        </w:rPr>
+        <w:tab/>
+      </w:r>
+      <w:r>
+        <w:rPr>
+          <w:rFonts w:ascii="Consolas" w:hAnsi="Consolas" w:cs="Consolas"/>
+          <w:sz w:val="19"/>
+          <w:szCs w:val="19"/>
+          <w:highlight w:val="white"/>
+          <w:lang w:bidi="ar-SA"/>
+        </w:rPr>
+        <w:t>}</w:t>
+      </w:r>
+    </w:p>
+    <w:p>
+      <w:pPr>
+        <w:pStyle w:val="ac"/>
+        <w:spacing w:line="100" w:lineRule="atLeast"/>
+        <w:rPr>
+          <w:rFonts w:ascii="Consolas" w:hAnsi="Consolas" w:cs="Consolas"/>
+          <w:sz w:val="19"/>
+          <w:szCs w:val="19"/>
+          <w:lang w:bidi="ar-SA"/>
+        </w:rPr>
+      </w:pPr>
+    </w:p>
+    <w:p>
+      <w:pPr>
+        <w:pStyle w:val="ac"/>
+        <w:spacing w:line="100" w:lineRule="atLeast"/>
+        <w:rPr>
+          <w:rFonts w:ascii="Consolas" w:hAnsi="Consolas" w:cs="Consolas"/>
+          <w:sz w:val="19"/>
+          <w:szCs w:val="19"/>
+          <w:lang w:bidi="ar-SA"/>
+        </w:rPr>
+      </w:pPr>
+      <w:r>
+        <w:rPr>
+          <w:rFonts w:ascii="Consolas" w:hAnsi="Consolas" w:cs="Consolas"/>
+          <w:sz w:val="19"/>
+          <w:szCs w:val="19"/>
+          <w:lang w:bidi="ar-SA"/>
+        </w:rPr>
+        <w:t>…</w:t>
+      </w:r>
+    </w:p>
+    <w:p>
+      <w:pPr>
+        <w:pStyle w:val="ac"/>
+        <w:spacing w:line="100" w:lineRule="atLeast"/>
+        <w:rPr>
+          <w:rFonts w:ascii="Consolas" w:hAnsi="Consolas" w:cs="Consolas"/>
+          <w:sz w:val="19"/>
+          <w:szCs w:val="19"/>
+          <w:lang w:bidi="ar-SA"/>
+        </w:rPr>
+      </w:pPr>
+      <w:r>
+        <w:rPr>
+          <w:rFonts w:ascii="Consolas" w:hAnsi="Consolas" w:cs="Consolas"/>
+          <w:sz w:val="19"/>
+          <w:szCs w:val="19"/>
+          <w:lang w:bidi="ar-SA"/>
+        </w:rPr>
+        <w:tab/>
+      </w:r>
+    </w:p>
+    <w:p>
+      <w:pPr>
+        <w:pStyle w:val="ac"/>
+        <w:spacing w:line="100" w:lineRule="atLeast"/>
+        <w:rPr>
+          <w:rFonts w:ascii="Consolas" w:hAnsi="Consolas" w:cs="Consolas"/>
+          <w:sz w:val="19"/>
+          <w:szCs w:val="19"/>
+          <w:lang w:bidi="ar-SA"/>
+        </w:rPr>
+      </w:pPr>
+      <w:r>
+        <w:rPr>
+          <w:rFonts w:ascii="Consolas" w:hAnsi="Consolas" w:cs="Consolas"/>
+          <w:sz w:val="19"/>
+          <w:szCs w:val="19"/>
+          <w:lang w:bidi="ar-SA"/>
+        </w:rPr>
+        <w:t>};</w:t>
+      </w:r>
+    </w:p>
+    <w:p>
+      <w:pPr>
+        <w:pStyle w:val="ac"/>
+        <w:spacing w:line="100" w:lineRule="atLeast"/>
+        <w:rPr>
+          <w:rFonts w:ascii="Consolas" w:hAnsi="Consolas" w:cs="Consolas"/>
+          <w:sz w:val="19"/>
+          <w:szCs w:val="19"/>
+          <w:lang w:bidi="ar-SA"/>
+        </w:rPr>
+      </w:pPr>
     </w:p>
     <w:p>
       <w:pPr>
@@ -13748,64 +13935,44 @@
       <w:r>
         <w:rPr>
           <w:rFonts w:ascii="Consolas" w:hAnsi="Consolas" w:cs="Consolas"/>
-          <w:sz w:val="19"/>
-          <w:szCs w:val="19"/>
-          <w:highlight w:val="white"/>
-          <w:lang w:bidi="ar-SA"/>
-        </w:rPr>
-        <w:tab/>
-      </w:r>
-      <w:r>
-        <w:rPr>
-          <w:rFonts w:ascii="Consolas" w:hAnsi="Consolas" w:cs="Consolas"/>
-          <w:sz w:val="19"/>
-          <w:szCs w:val="19"/>
-          <w:highlight w:val="white"/>
-          <w:lang w:bidi="ar-SA"/>
-        </w:rPr>
-        <w:tab/>
-      </w:r>
-      <w:r>
-        <w:rPr>
-          <w:rFonts w:ascii="Consolas" w:hAnsi="Consolas" w:cs="Consolas"/>
           <w:color w:val="0000FF"/>
           <w:sz w:val="19"/>
           <w:szCs w:val="19"/>
           <w:highlight w:val="white"/>
           <w:lang w:bidi="ar-SA"/>
         </w:rPr>
-        <w:t>auto</w:t>
-      </w:r>
-      <w:r>
-        <w:rPr>
-          <w:rFonts w:ascii="Consolas" w:hAnsi="Consolas" w:cs="Consolas"/>
-          <w:sz w:val="19"/>
-          <w:szCs w:val="19"/>
-          <w:highlight w:val="white"/>
-          <w:lang w:bidi="ar-SA"/>
-        </w:rPr>
-        <w:t xml:space="preserve"> it = std::find_if(m_dynamic_globals.begin(), m_dynamic_globals.end(), [</w:t>
-      </w:r>
-      <w:r>
-        <w:rPr>
-          <w:rFonts w:ascii="Consolas" w:hAnsi="Consolas" w:cs="Consolas"/>
-          <w:color w:val="808080"/>
-          <w:sz w:val="19"/>
-          <w:szCs w:val="19"/>
-          <w:highlight w:val="white"/>
-          <w:lang w:bidi="ar-SA"/>
-        </w:rPr>
-        <w:t>i_type_code</w:t>
-      </w:r>
-      <w:r>
-        <w:rPr>
-          <w:rFonts w:ascii="Consolas" w:hAnsi="Consolas" w:cs="Consolas"/>
-          <w:sz w:val="19"/>
-          <w:szCs w:val="19"/>
-          <w:highlight w:val="white"/>
-          <w:lang w:bidi="ar-SA"/>
-        </w:rPr>
-        <w:t>](</w:t>
+        <w:t>class</w:t>
+      </w:r>
+      <w:r>
+        <w:rPr>
+          <w:rFonts w:ascii="Consolas" w:hAnsi="Consolas" w:cs="Consolas"/>
+          <w:sz w:val="19"/>
+          <w:szCs w:val="19"/>
+          <w:highlight w:val="white"/>
+          <w:lang w:bidi="ar-SA"/>
+        </w:rPr>
+        <w:t xml:space="preserve"> </w:t>
+      </w:r>
+      <w:r>
+        <w:rPr>
+          <w:rFonts w:ascii="Consolas" w:hAnsi="Consolas" w:cs="Consolas"/>
+          <w:color w:val="2B91AF"/>
+          <w:sz w:val="19"/>
+          <w:szCs w:val="19"/>
+          <w:highlight w:val="white"/>
+          <w:lang w:bidi="ar-SA"/>
+        </w:rPr>
+        <w:t>DefaultObjectsStorage</w:t>
+      </w:r>
+      <w:r>
+        <w:rPr>
+          <w:rFonts w:ascii="Consolas" w:hAnsi="Consolas" w:cs="Consolas"/>
+          <w:sz w:val="19"/>
+          <w:szCs w:val="19"/>
+          <w:highlight w:val="white"/>
+          <w:lang w:bidi="ar-SA"/>
+        </w:rPr>
+        <w:t xml:space="preserve"> : </w:t>
       </w:r>
       <w:r>
         <w:rPr>
@@ -13816,7 +13983,7 @@
           <w:highlight w:val="white"/>
           <w:lang w:bidi="ar-SA"/>
         </w:rPr>
-        <w:t>const</w:t>
+        <w:t>public</w:t>
       </w:r>
       <w:r>
         <w:rPr>
@@ -13837,38 +14004,50 @@
           <w:highlight w:val="white"/>
           <w:lang w:bidi="ar-SA"/>
         </w:rPr>
-        <w:t>ObjPtr</w:t>
-      </w:r>
-      <w:r>
-        <w:rPr>
-          <w:rFonts w:ascii="Consolas" w:hAnsi="Consolas" w:cs="Consolas"/>
-          <w:sz w:val="19"/>
-          <w:szCs w:val="19"/>
-          <w:highlight w:val="white"/>
-          <w:lang w:bidi="ar-SA"/>
-        </w:rPr>
-        <w:t xml:space="preserve">&amp; </w:t>
-      </w:r>
-      <w:r>
-        <w:rPr>
-          <w:rFonts w:ascii="Consolas" w:hAnsi="Consolas" w:cs="Consolas"/>
-          <w:color w:val="808080"/>
-          <w:sz w:val="19"/>
-          <w:szCs w:val="19"/>
-          <w:highlight w:val="white"/>
-          <w:lang w:bidi="ar-SA"/>
-        </w:rPr>
-        <w:t>obj</w:t>
-      </w:r>
-      <w:r>
-        <w:rPr>
-          <w:rFonts w:ascii="Consolas" w:hAnsi="Consolas" w:cs="Consolas"/>
-          <w:sz w:val="19"/>
-          <w:szCs w:val="19"/>
-          <w:highlight w:val="white"/>
-          <w:lang w:bidi="ar-SA"/>
-        </w:rPr>
-        <w:t>)</w:t>
+        <w:t>ObjectStorageBase</w:t>
+      </w:r>
+    </w:p>
+    <w:p>
+      <w:pPr>
+        <w:pStyle w:val="ac"/>
+        <w:spacing w:line="100" w:lineRule="atLeast"/>
+        <w:rPr>
+          <w:rFonts w:ascii="Consolas" w:hAnsi="Consolas" w:cs="Consolas"/>
+          <w:sz w:val="19"/>
+          <w:szCs w:val="19"/>
+          <w:lang w:bidi="ar-SA"/>
+        </w:rPr>
+      </w:pPr>
+      <w:r>
+        <w:rPr>
+          <w:rFonts w:ascii="Consolas" w:hAnsi="Consolas" w:cs="Consolas"/>
+          <w:sz w:val="19"/>
+          <w:szCs w:val="19"/>
+          <w:highlight w:val="white"/>
+          <w:lang w:bidi="ar-SA"/>
+        </w:rPr>
+        <w:t>{</w:t>
+      </w:r>
+    </w:p>
+    <w:p>
+      <w:pPr>
+        <w:pStyle w:val="ac"/>
+        <w:spacing w:line="100" w:lineRule="atLeast"/>
+        <w:rPr>
+          <w:rFonts w:ascii="Consolas" w:hAnsi="Consolas" w:cs="Consolas"/>
+          <w:sz w:val="19"/>
+          <w:szCs w:val="19"/>
+          <w:lang w:bidi="ar-SA"/>
+        </w:rPr>
+      </w:pPr>
+      <w:r>
+        <w:rPr>
+          <w:rFonts w:ascii="Consolas" w:hAnsi="Consolas" w:cs="Consolas"/>
+          <w:sz w:val="19"/>
+          <w:szCs w:val="19"/>
+          <w:lang w:bidi="ar-SA"/>
+        </w:rPr>
+        <w:t>…</w:t>
       </w:r>
     </w:p>
     <w:p>
@@ -13891,27 +14070,6 @@
           <w:lang w:bidi="ar-SA"/>
         </w:rPr>
       </w:pPr>
-      <w:r>
-        <w:rPr>
-          <w:rFonts w:ascii="Consolas" w:hAnsi="Consolas" w:cs="Consolas"/>
-          <w:sz w:val="19"/>
-          <w:szCs w:val="19"/>
-          <w:highlight w:val="white"/>
-          <w:lang w:bidi="ar-SA"/>
-        </w:rPr>
-        <w:tab/>
-      </w:r>
-      <w:r>
-        <w:rPr>
-          <w:rFonts w:ascii="Consolas" w:hAnsi="Consolas" w:cs="Consolas"/>
-          <w:sz w:val="19"/>
-          <w:szCs w:val="19"/>
-          <w:highlight w:val="white"/>
-          <w:lang w:bidi="ar-SA"/>
-        </w:rPr>
-        <w:tab/>
-        <w:t>{</w:t>
-      </w:r>
     </w:p>
     <w:p>
       <w:pPr>
@@ -13936,106 +14094,23 @@
       <w:r>
         <w:rPr>
           <w:rFonts w:ascii="Consolas" w:hAnsi="Consolas" w:cs="Consolas"/>
-          <w:sz w:val="19"/>
-          <w:szCs w:val="19"/>
-          <w:highlight w:val="white"/>
-          <w:lang w:bidi="ar-SA"/>
-        </w:rPr>
-        <w:tab/>
-      </w:r>
-      <w:r>
-        <w:rPr>
-          <w:rFonts w:ascii="Consolas" w:hAnsi="Consolas" w:cs="Consolas"/>
-          <w:sz w:val="19"/>
-          <w:szCs w:val="19"/>
-          <w:highlight w:val="white"/>
-          <w:lang w:bidi="ar-SA"/>
-        </w:rPr>
-        <w:tab/>
-      </w:r>
-      <w:r>
-        <w:rPr>
-          <w:rFonts w:ascii="Consolas" w:hAnsi="Consolas" w:cs="Consolas"/>
-          <w:sz w:val="19"/>
-          <w:szCs w:val="19"/>
-          <w:highlight w:val="white"/>
-          <w:lang w:bidi="ar-SA"/>
-        </w:rPr>
-        <w:tab/>
-      </w:r>
-      <w:r>
-        <w:rPr>
-          <w:rFonts w:ascii="Consolas" w:hAnsi="Consolas" w:cs="Consolas"/>
           <w:color w:val="0000FF"/>
           <w:sz w:val="19"/>
           <w:szCs w:val="19"/>
           <w:highlight w:val="white"/>
           <w:lang w:bidi="ar-SA"/>
         </w:rPr>
-        <w:t>return</w:t>
-      </w:r>
-      <w:r>
-        <w:rPr>
-          <w:rFonts w:ascii="Consolas" w:hAnsi="Consolas" w:cs="Consolas"/>
-          <w:sz w:val="19"/>
-          <w:szCs w:val="19"/>
-          <w:highlight w:val="white"/>
-          <w:lang w:bidi="ar-SA"/>
-        </w:rPr>
-        <w:t xml:space="preserve"> </w:t>
-      </w:r>
-      <w:r>
-        <w:rPr>
-          <w:rFonts w:ascii="Consolas" w:hAnsi="Consolas" w:cs="Consolas"/>
-          <w:color w:val="808080"/>
-          <w:sz w:val="19"/>
-          <w:szCs w:val="19"/>
-          <w:highlight w:val="white"/>
-          <w:lang w:bidi="ar-SA"/>
-        </w:rPr>
-        <w:t>obj</w:t>
-      </w:r>
-      <w:r>
-        <w:rPr>
-          <w:rFonts w:ascii="Consolas" w:hAnsi="Consolas" w:cs="Consolas"/>
-          <w:color w:val="008080"/>
-          <w:sz w:val="19"/>
-          <w:szCs w:val="19"/>
-          <w:highlight w:val="white"/>
-          <w:lang w:bidi="ar-SA"/>
-        </w:rPr>
-        <w:t>-&gt;</w:t>
-      </w:r>
-      <w:r>
-        <w:rPr>
-          <w:rFonts w:ascii="Consolas" w:hAnsi="Consolas" w:cs="Consolas"/>
-          <w:sz w:val="19"/>
-          <w:szCs w:val="19"/>
-          <w:highlight w:val="white"/>
-          <w:lang w:bidi="ar-SA"/>
-        </w:rPr>
-        <w:t xml:space="preserve">GetTypeHashCode() == </w:t>
-      </w:r>
-      <w:r>
-        <w:rPr>
-          <w:rFonts w:ascii="Consolas" w:hAnsi="Consolas" w:cs="Consolas"/>
-          <w:color w:val="808080"/>
-          <w:sz w:val="19"/>
-          <w:szCs w:val="19"/>
-          <w:highlight w:val="white"/>
-          <w:lang w:bidi="ar-SA"/>
-        </w:rPr>
-        <w:t>i_type_code</w:t>
-      </w:r>
-      <w:r>
-        <w:rPr>
-          <w:rFonts w:ascii="Consolas" w:hAnsi="Consolas" w:cs="Consolas"/>
-          <w:sz w:val="19"/>
-          <w:szCs w:val="19"/>
-          <w:highlight w:val="white"/>
-          <w:lang w:bidi="ar-SA"/>
-        </w:rPr>
-        <w:t>;</w:t>
+        <w:t>private</w:t>
+      </w:r>
+      <w:r>
+        <w:rPr>
+          <w:rFonts w:ascii="Consolas" w:hAnsi="Consolas" w:cs="Consolas"/>
+          <w:sz w:val="19"/>
+          <w:szCs w:val="19"/>
+          <w:highlight w:val="white"/>
+          <w:lang w:bidi="ar-SA"/>
+        </w:rPr>
+        <w:t>:</w:t>
       </w:r>
     </w:p>
     <w:p>
@@ -14071,13 +14146,118 @@
       <w:r>
         <w:rPr>
           <w:rFonts w:ascii="Consolas" w:hAnsi="Consolas" w:cs="Consolas"/>
-          <w:sz w:val="19"/>
-          <w:szCs w:val="19"/>
-          <w:highlight w:val="white"/>
-          <w:lang w:bidi="ar-SA"/>
-        </w:rPr>
-        <w:tab/>
-        <w:t>});</w:t>
+          <w:color w:val="0000FF"/>
+          <w:sz w:val="19"/>
+          <w:szCs w:val="19"/>
+          <w:highlight w:val="white"/>
+          <w:lang w:bidi="ar-SA"/>
+        </w:rPr>
+        <w:t>virtual</w:t>
+      </w:r>
+      <w:r>
+        <w:rPr>
+          <w:rFonts w:ascii="Consolas" w:hAnsi="Consolas" w:cs="Consolas"/>
+          <w:sz w:val="19"/>
+          <w:szCs w:val="19"/>
+          <w:highlight w:val="white"/>
+          <w:lang w:bidi="ar-SA"/>
+        </w:rPr>
+        <w:t xml:space="preserve"> </w:t>
+      </w:r>
+      <w:r>
+        <w:rPr>
+          <w:rFonts w:ascii="Consolas" w:hAnsi="Consolas" w:cs="Consolas"/>
+          <w:color w:val="2B91AF"/>
+          <w:sz w:val="19"/>
+          <w:szCs w:val="19"/>
+          <w:highlight w:val="white"/>
+          <w:lang w:bidi="ar-SA"/>
+        </w:rPr>
+        <w:t>GlobalObjectBase</w:t>
+      </w:r>
+      <w:r>
+        <w:rPr>
+          <w:rFonts w:ascii="Consolas" w:hAnsi="Consolas" w:cs="Consolas"/>
+          <w:sz w:val="19"/>
+          <w:szCs w:val="19"/>
+          <w:highlight w:val="white"/>
+          <w:lang w:bidi="ar-SA"/>
+        </w:rPr>
+        <w:t>* GetGlobalObjectImpl(</w:t>
+      </w:r>
+      <w:r>
+        <w:rPr>
+          <w:rFonts w:ascii="Consolas" w:hAnsi="Consolas" w:cs="Consolas"/>
+          <w:color w:val="2B91AF"/>
+          <w:sz w:val="19"/>
+          <w:szCs w:val="19"/>
+          <w:highlight w:val="white"/>
+          <w:lang w:bidi="ar-SA"/>
+        </w:rPr>
+        <w:t>size_t</w:t>
+      </w:r>
+      <w:r>
+        <w:rPr>
+          <w:rFonts w:ascii="Consolas" w:hAnsi="Consolas" w:cs="Consolas"/>
+          <w:sz w:val="19"/>
+          <w:szCs w:val="19"/>
+          <w:highlight w:val="white"/>
+          <w:lang w:bidi="ar-SA"/>
+        </w:rPr>
+        <w:t xml:space="preserve"> </w:t>
+      </w:r>
+      <w:r>
+        <w:rPr>
+          <w:rFonts w:ascii="Consolas" w:hAnsi="Consolas" w:cs="Consolas"/>
+          <w:color w:val="808080"/>
+          <w:sz w:val="19"/>
+          <w:szCs w:val="19"/>
+          <w:highlight w:val="white"/>
+          <w:lang w:bidi="ar-SA"/>
+        </w:rPr>
+        <w:t>i_type_code</w:t>
+      </w:r>
+      <w:r>
+        <w:rPr>
+          <w:rFonts w:ascii="Consolas" w:hAnsi="Consolas" w:cs="Consolas"/>
+          <w:sz w:val="19"/>
+          <w:szCs w:val="19"/>
+          <w:highlight w:val="white"/>
+          <w:lang w:bidi="ar-SA"/>
+        </w:rPr>
+        <w:t xml:space="preserve">) </w:t>
+      </w:r>
+      <w:r>
+        <w:rPr>
+          <w:rFonts w:ascii="Consolas" w:hAnsi="Consolas" w:cs="Consolas"/>
+          <w:color w:val="0000FF"/>
+          <w:sz w:val="19"/>
+          <w:szCs w:val="19"/>
+          <w:highlight w:val="white"/>
+          <w:lang w:bidi="ar-SA"/>
+        </w:rPr>
+        <w:t>const</w:t>
+      </w:r>
+      <w:r>
+        <w:rPr>
+          <w:rFonts w:ascii="Consolas" w:hAnsi="Consolas" w:cs="Consolas"/>
+          <w:sz w:val="19"/>
+          <w:szCs w:val="19"/>
+          <w:highlight w:val="white"/>
+          <w:lang w:bidi="ar-SA"/>
+        </w:rPr>
+        <w:t xml:space="preserve"> </w:t>
+      </w:r>
+      <w:r>
+        <w:rPr>
+          <w:rFonts w:ascii="Consolas" w:hAnsi="Consolas" w:cs="Consolas"/>
+          <w:color w:val="0000FF"/>
+          <w:sz w:val="19"/>
+          <w:szCs w:val="19"/>
+          <w:highlight w:val="white"/>
+          <w:lang w:bidi="ar-SA"/>
+        </w:rPr>
+        <w:t>override</w:t>
       </w:r>
     </w:p>
     <w:p>
@@ -14109,58 +14289,7 @@
           <w:lang w:bidi="ar-SA"/>
         </w:rPr>
         <w:tab/>
-      </w:r>
-      <w:r>
-        <w:rPr>
-          <w:rFonts w:ascii="Consolas" w:hAnsi="Consolas" w:cs="Consolas"/>
-          <w:sz w:val="19"/>
-          <w:szCs w:val="19"/>
-          <w:highlight w:val="white"/>
-          <w:lang w:bidi="ar-SA"/>
-        </w:rPr>
-        <w:tab/>
-      </w:r>
-      <w:r>
-        <w:rPr>
-          <w:rFonts w:ascii="Consolas" w:hAnsi="Consolas" w:cs="Consolas"/>
-          <w:color w:val="0000FF"/>
-          <w:sz w:val="19"/>
-          <w:szCs w:val="19"/>
-          <w:highlight w:val="white"/>
-          <w:lang w:bidi="ar-SA"/>
-        </w:rPr>
-        <w:t>if</w:t>
-      </w:r>
-      <w:r>
-        <w:rPr>
-          <w:rFonts w:ascii="Consolas" w:hAnsi="Consolas" w:cs="Consolas"/>
-          <w:sz w:val="19"/>
-          <w:szCs w:val="19"/>
-          <w:highlight w:val="white"/>
-          <w:lang w:bidi="ar-SA"/>
-        </w:rPr>
-        <w:t xml:space="preserve"> (it </w:t>
-      </w:r>
-      <w:r>
-        <w:rPr>
-          <w:rFonts w:ascii="Consolas" w:hAnsi="Consolas" w:cs="Consolas"/>
-          <w:color w:val="008080"/>
-          <w:sz w:val="19"/>
-          <w:szCs w:val="19"/>
-          <w:highlight w:val="white"/>
-          <w:lang w:bidi="ar-SA"/>
-        </w:rPr>
-        <w:t>==</w:t>
-      </w:r>
-      <w:r>
-        <w:rPr>
-          <w:rFonts w:ascii="Consolas" w:hAnsi="Consolas" w:cs="Consolas"/>
-          <w:sz w:val="19"/>
-          <w:szCs w:val="19"/>
-          <w:highlight w:val="white"/>
-          <w:lang w:bidi="ar-SA"/>
-        </w:rPr>
-        <w:t xml:space="preserve"> m_dynamic_globals.end())</w:t>
+        <w:t>{</w:t>
       </w:r>
     </w:p>
     <w:p>
@@ -14180,38 +14309,134 @@
           <w:sz w:val="19"/>
           <w:szCs w:val="19"/>
           <w:highlight w:val="white"/>
-          <w:lang w:val="ru-RU" w:bidi="ar-SA"/>
-        </w:rPr>
-      </w:pPr>
-      <w:r>
-        <w:rPr>
-          <w:rFonts w:ascii="Consolas" w:hAnsi="Consolas" w:cs="Consolas"/>
-          <w:sz w:val="19"/>
-          <w:szCs w:val="19"/>
-          <w:highlight w:val="white"/>
-          <w:lang w:bidi="ar-SA"/>
-        </w:rPr>
-        <w:tab/>
-      </w:r>
-      <w:r>
-        <w:rPr>
-          <w:rFonts w:ascii="Consolas" w:hAnsi="Consolas" w:cs="Consolas"/>
-          <w:sz w:val="19"/>
-          <w:szCs w:val="19"/>
-          <w:highlight w:val="white"/>
-          <w:lang w:bidi="ar-SA"/>
-        </w:rPr>
-        <w:tab/>
-      </w:r>
-      <w:r>
-        <w:rPr>
-          <w:rFonts w:ascii="Consolas" w:hAnsi="Consolas" w:cs="Consolas"/>
-          <w:sz w:val="19"/>
-          <w:szCs w:val="19"/>
-          <w:highlight w:val="white"/>
-          <w:lang w:val="ru-RU" w:bidi="ar-SA"/>
-        </w:rPr>
-        <w:t>{</w:t>
+          <w:lang w:bidi="ar-SA"/>
+        </w:rPr>
+      </w:pPr>
+      <w:r>
+        <w:rPr>
+          <w:rFonts w:ascii="Consolas" w:hAnsi="Consolas" w:cs="Consolas"/>
+          <w:sz w:val="19"/>
+          <w:szCs w:val="19"/>
+          <w:highlight w:val="white"/>
+          <w:lang w:bidi="ar-SA"/>
+        </w:rPr>
+        <w:lastRenderedPageBreak/>
+        <w:tab/>
+      </w:r>
+      <w:r>
+        <w:rPr>
+          <w:rFonts w:ascii="Consolas" w:hAnsi="Consolas" w:cs="Consolas"/>
+          <w:sz w:val="19"/>
+          <w:szCs w:val="19"/>
+          <w:highlight w:val="white"/>
+          <w:lang w:bidi="ar-SA"/>
+        </w:rPr>
+        <w:tab/>
+      </w:r>
+      <w:r>
+        <w:rPr>
+          <w:rFonts w:ascii="Consolas" w:hAnsi="Consolas" w:cs="Consolas"/>
+          <w:color w:val="0000FF"/>
+          <w:sz w:val="19"/>
+          <w:szCs w:val="19"/>
+          <w:highlight w:val="white"/>
+          <w:lang w:bidi="ar-SA"/>
+        </w:rPr>
+        <w:t>auto</w:t>
+      </w:r>
+      <w:r>
+        <w:rPr>
+          <w:rFonts w:ascii="Consolas" w:hAnsi="Consolas" w:cs="Consolas"/>
+          <w:sz w:val="19"/>
+          <w:szCs w:val="19"/>
+          <w:highlight w:val="white"/>
+          <w:lang w:bidi="ar-SA"/>
+        </w:rPr>
+        <w:t xml:space="preserve"> it = std::find_if(m_dynamic_globals.begin(), m_dynamic_globals.end(), [</w:t>
+      </w:r>
+      <w:r>
+        <w:rPr>
+          <w:rFonts w:ascii="Consolas" w:hAnsi="Consolas" w:cs="Consolas"/>
+          <w:color w:val="808080"/>
+          <w:sz w:val="19"/>
+          <w:szCs w:val="19"/>
+          <w:highlight w:val="white"/>
+          <w:lang w:bidi="ar-SA"/>
+        </w:rPr>
+        <w:t>i_type_code</w:t>
+      </w:r>
+      <w:r>
+        <w:rPr>
+          <w:rFonts w:ascii="Consolas" w:hAnsi="Consolas" w:cs="Consolas"/>
+          <w:sz w:val="19"/>
+          <w:szCs w:val="19"/>
+          <w:highlight w:val="white"/>
+          <w:lang w:bidi="ar-SA"/>
+        </w:rPr>
+        <w:t>](</w:t>
+      </w:r>
+      <w:r>
+        <w:rPr>
+          <w:rFonts w:ascii="Consolas" w:hAnsi="Consolas" w:cs="Consolas"/>
+          <w:color w:val="0000FF"/>
+          <w:sz w:val="19"/>
+          <w:szCs w:val="19"/>
+          <w:highlight w:val="white"/>
+          <w:lang w:bidi="ar-SA"/>
+        </w:rPr>
+        <w:t>const</w:t>
+      </w:r>
+      <w:r>
+        <w:rPr>
+          <w:rFonts w:ascii="Consolas" w:hAnsi="Consolas" w:cs="Consolas"/>
+          <w:sz w:val="19"/>
+          <w:szCs w:val="19"/>
+          <w:highlight w:val="white"/>
+          <w:lang w:bidi="ar-SA"/>
+        </w:rPr>
+        <w:t xml:space="preserve"> </w:t>
+      </w:r>
+      <w:r>
+        <w:rPr>
+          <w:rFonts w:ascii="Consolas" w:hAnsi="Consolas" w:cs="Consolas"/>
+          <w:color w:val="2B91AF"/>
+          <w:sz w:val="19"/>
+          <w:szCs w:val="19"/>
+          <w:highlight w:val="white"/>
+          <w:lang w:bidi="ar-SA"/>
+        </w:rPr>
+        <w:t>ObjPtr</w:t>
+      </w:r>
+      <w:r>
+        <w:rPr>
+          <w:rFonts w:ascii="Consolas" w:hAnsi="Consolas" w:cs="Consolas"/>
+          <w:sz w:val="19"/>
+          <w:szCs w:val="19"/>
+          <w:highlight w:val="white"/>
+          <w:lang w:bidi="ar-SA"/>
+        </w:rPr>
+        <w:t xml:space="preserve">&amp; </w:t>
+      </w:r>
+      <w:r>
+        <w:rPr>
+          <w:rFonts w:ascii="Consolas" w:hAnsi="Consolas" w:cs="Consolas"/>
+          <w:color w:val="808080"/>
+          <w:sz w:val="19"/>
+          <w:szCs w:val="19"/>
+          <w:highlight w:val="white"/>
+          <w:lang w:bidi="ar-SA"/>
+        </w:rPr>
+        <w:t>obj</w:t>
+      </w:r>
+      <w:r>
+        <w:rPr>
+          <w:rFonts w:ascii="Consolas" w:hAnsi="Consolas" w:cs="Consolas"/>
+          <w:sz w:val="19"/>
+          <w:szCs w:val="19"/>
+          <w:highlight w:val="white"/>
+          <w:lang w:bidi="ar-SA"/>
+        </w:rPr>
+        <w:t>)</w:t>
       </w:r>
     </w:p>
     <w:p>
@@ -14231,39 +14456,29 @@
           <w:sz w:val="19"/>
           <w:szCs w:val="19"/>
           <w:highlight w:val="white"/>
-          <w:lang w:val="ru-RU" w:bidi="ar-SA"/>
-        </w:rPr>
-      </w:pPr>
-      <w:r>
-        <w:rPr>
-          <w:rFonts w:ascii="Consolas" w:hAnsi="Consolas" w:cs="Consolas"/>
-          <w:sz w:val="19"/>
-          <w:szCs w:val="19"/>
-          <w:highlight w:val="white"/>
-          <w:lang w:val="ru-RU" w:bidi="ar-SA"/>
-        </w:rPr>
-        <w:tab/>
-      </w:r>
-      <w:r>
-        <w:rPr>
-          <w:rFonts w:ascii="Consolas" w:hAnsi="Consolas" w:cs="Consolas"/>
-          <w:sz w:val="19"/>
-          <w:szCs w:val="19"/>
-          <w:highlight w:val="white"/>
-          <w:lang w:val="ru-RU" w:bidi="ar-SA"/>
-        </w:rPr>
-        <w:tab/>
-      </w:r>
-      <w:r>
-        <w:rPr>
-          <w:rFonts w:ascii="Consolas" w:hAnsi="Consolas" w:cs="Consolas"/>
-          <w:color w:val="008000"/>
-          <w:sz w:val="19"/>
-          <w:szCs w:val="19"/>
-          <w:highlight w:val="white"/>
-          <w:lang w:val="ru-RU" w:bidi="ar-SA"/>
-        </w:rPr>
-        <w:t>// здесь можно добавить ассерт о том, что что-то пошло не так</w:t>
+          <w:lang w:bidi="ar-SA"/>
+        </w:rPr>
+      </w:pPr>
+      <w:r>
+        <w:rPr>
+          <w:rFonts w:ascii="Consolas" w:hAnsi="Consolas" w:cs="Consolas"/>
+          <w:sz w:val="19"/>
+          <w:szCs w:val="19"/>
+          <w:highlight w:val="white"/>
+          <w:lang w:bidi="ar-SA"/>
+        </w:rPr>
+        <w:tab/>
+      </w:r>
+      <w:r>
+        <w:rPr>
+          <w:rFonts w:ascii="Consolas" w:hAnsi="Consolas" w:cs="Consolas"/>
+          <w:sz w:val="19"/>
+          <w:szCs w:val="19"/>
+          <w:highlight w:val="white"/>
+          <w:lang w:bidi="ar-SA"/>
+        </w:rPr>
+        <w:tab/>
+        <w:t>{</w:t>
       </w:r>
     </w:p>
     <w:p>
@@ -14292,27 +14507,27 @@
           <w:sz w:val="19"/>
           <w:szCs w:val="19"/>
           <w:highlight w:val="white"/>
-          <w:lang w:val="ru-RU" w:bidi="ar-SA"/>
-        </w:rPr>
-        <w:tab/>
-      </w:r>
-      <w:r>
-        <w:rPr>
-          <w:rFonts w:ascii="Consolas" w:hAnsi="Consolas" w:cs="Consolas"/>
-          <w:sz w:val="19"/>
-          <w:szCs w:val="19"/>
-          <w:highlight w:val="white"/>
-          <w:lang w:val="ru-RU" w:bidi="ar-SA"/>
-        </w:rPr>
-        <w:tab/>
-      </w:r>
-      <w:r>
-        <w:rPr>
-          <w:rFonts w:ascii="Consolas" w:hAnsi="Consolas" w:cs="Consolas"/>
-          <w:sz w:val="19"/>
-          <w:szCs w:val="19"/>
-          <w:highlight w:val="white"/>
-          <w:lang w:val="ru-RU" w:bidi="ar-SA"/>
+          <w:lang w:bidi="ar-SA"/>
+        </w:rPr>
+        <w:tab/>
+      </w:r>
+      <w:r>
+        <w:rPr>
+          <w:rFonts w:ascii="Consolas" w:hAnsi="Consolas" w:cs="Consolas"/>
+          <w:sz w:val="19"/>
+          <w:szCs w:val="19"/>
+          <w:highlight w:val="white"/>
+          <w:lang w:bidi="ar-SA"/>
+        </w:rPr>
+        <w:tab/>
+      </w:r>
+      <w:r>
+        <w:rPr>
+          <w:rFonts w:ascii="Consolas" w:hAnsi="Consolas" w:cs="Consolas"/>
+          <w:sz w:val="19"/>
+          <w:szCs w:val="19"/>
+          <w:highlight w:val="white"/>
+          <w:lang w:bidi="ar-SA"/>
         </w:rPr>
         <w:tab/>
       </w:r>
@@ -14340,13 +14555,45 @@
       <w:r>
         <w:rPr>
           <w:rFonts w:ascii="Consolas" w:hAnsi="Consolas" w:cs="Consolas"/>
-          <w:color w:val="0000FF"/>
-          <w:sz w:val="19"/>
-          <w:szCs w:val="19"/>
-          <w:highlight w:val="white"/>
-          <w:lang w:bidi="ar-SA"/>
-        </w:rPr>
-        <w:t>nullptr</w:t>
+          <w:color w:val="808080"/>
+          <w:sz w:val="19"/>
+          <w:szCs w:val="19"/>
+          <w:highlight w:val="white"/>
+          <w:lang w:bidi="ar-SA"/>
+        </w:rPr>
+        <w:t>obj</w:t>
+      </w:r>
+      <w:r>
+        <w:rPr>
+          <w:rFonts w:ascii="Consolas" w:hAnsi="Consolas" w:cs="Consolas"/>
+          <w:color w:val="008080"/>
+          <w:sz w:val="19"/>
+          <w:szCs w:val="19"/>
+          <w:highlight w:val="white"/>
+          <w:lang w:bidi="ar-SA"/>
+        </w:rPr>
+        <w:t>-&gt;</w:t>
+      </w:r>
+      <w:r>
+        <w:rPr>
+          <w:rFonts w:ascii="Consolas" w:hAnsi="Consolas" w:cs="Consolas"/>
+          <w:sz w:val="19"/>
+          <w:szCs w:val="19"/>
+          <w:highlight w:val="white"/>
+          <w:lang w:bidi="ar-SA"/>
+        </w:rPr>
+        <w:t xml:space="preserve">GetTypeHashCode() == </w:t>
+      </w:r>
+      <w:r>
+        <w:rPr>
+          <w:rFonts w:ascii="Consolas" w:hAnsi="Consolas" w:cs="Consolas"/>
+          <w:color w:val="808080"/>
+          <w:sz w:val="19"/>
+          <w:szCs w:val="19"/>
+          <w:highlight w:val="white"/>
+          <w:lang w:bidi="ar-SA"/>
+        </w:rPr>
+        <w:t>i_type_code</w:t>
       </w:r>
       <w:r>
         <w:rPr>
@@ -14398,7 +14645,7 @@
           <w:lang w:bidi="ar-SA"/>
         </w:rPr>
         <w:tab/>
-        <w:t>}</w:t>
+        <w:t>});</w:t>
       </w:r>
     </w:p>
     <w:p>
@@ -14450,6 +14697,327 @@
           <w:highlight w:val="white"/>
           <w:lang w:bidi="ar-SA"/>
         </w:rPr>
+        <w:t>if</w:t>
+      </w:r>
+      <w:r>
+        <w:rPr>
+          <w:rFonts w:ascii="Consolas" w:hAnsi="Consolas" w:cs="Consolas"/>
+          <w:sz w:val="19"/>
+          <w:szCs w:val="19"/>
+          <w:highlight w:val="white"/>
+          <w:lang w:bidi="ar-SA"/>
+        </w:rPr>
+        <w:t xml:space="preserve"> (it </w:t>
+      </w:r>
+      <w:r>
+        <w:rPr>
+          <w:rFonts w:ascii="Consolas" w:hAnsi="Consolas" w:cs="Consolas"/>
+          <w:color w:val="008080"/>
+          <w:sz w:val="19"/>
+          <w:szCs w:val="19"/>
+          <w:highlight w:val="white"/>
+          <w:lang w:bidi="ar-SA"/>
+        </w:rPr>
+        <w:t>==</w:t>
+      </w:r>
+      <w:r>
+        <w:rPr>
+          <w:rFonts w:ascii="Consolas" w:hAnsi="Consolas" w:cs="Consolas"/>
+          <w:sz w:val="19"/>
+          <w:szCs w:val="19"/>
+          <w:highlight w:val="white"/>
+          <w:lang w:bidi="ar-SA"/>
+        </w:rPr>
+        <w:t xml:space="preserve"> m_dynamic_globals.end())</w:t>
+      </w:r>
+    </w:p>
+    <w:p>
+      <w:pPr>
+        <w:pBdr>
+          <w:top w:val="none" w:sz="0" w:space="0" w:color="auto"/>
+          <w:left w:val="none" w:sz="0" w:space="0" w:color="auto"/>
+          <w:bottom w:val="none" w:sz="0" w:space="0" w:color="auto"/>
+          <w:right w:val="none" w:sz="0" w:space="0" w:color="auto"/>
+          <w:between w:val="none" w:sz="0" w:space="0" w:color="auto"/>
+        </w:pBdr>
+        <w:autoSpaceDE w:val="0"/>
+        <w:autoSpaceDN w:val="0"/>
+        <w:adjustRightInd w:val="0"/>
+        <w:rPr>
+          <w:rFonts w:ascii="Consolas" w:hAnsi="Consolas" w:cs="Consolas"/>
+          <w:sz w:val="19"/>
+          <w:szCs w:val="19"/>
+          <w:highlight w:val="white"/>
+          <w:lang w:val="ru-RU" w:bidi="ar-SA"/>
+        </w:rPr>
+      </w:pPr>
+      <w:r>
+        <w:rPr>
+          <w:rFonts w:ascii="Consolas" w:hAnsi="Consolas" w:cs="Consolas"/>
+          <w:sz w:val="19"/>
+          <w:szCs w:val="19"/>
+          <w:highlight w:val="white"/>
+          <w:lang w:bidi="ar-SA"/>
+        </w:rPr>
+        <w:tab/>
+      </w:r>
+      <w:r>
+        <w:rPr>
+          <w:rFonts w:ascii="Consolas" w:hAnsi="Consolas" w:cs="Consolas"/>
+          <w:sz w:val="19"/>
+          <w:szCs w:val="19"/>
+          <w:highlight w:val="white"/>
+          <w:lang w:bidi="ar-SA"/>
+        </w:rPr>
+        <w:tab/>
+      </w:r>
+      <w:r>
+        <w:rPr>
+          <w:rFonts w:ascii="Consolas" w:hAnsi="Consolas" w:cs="Consolas"/>
+          <w:sz w:val="19"/>
+          <w:szCs w:val="19"/>
+          <w:highlight w:val="white"/>
+          <w:lang w:val="ru-RU" w:bidi="ar-SA"/>
+        </w:rPr>
+        <w:t>{</w:t>
+      </w:r>
+    </w:p>
+    <w:p>
+      <w:pPr>
+        <w:pBdr>
+          <w:top w:val="none" w:sz="0" w:space="0" w:color="auto"/>
+          <w:left w:val="none" w:sz="0" w:space="0" w:color="auto"/>
+          <w:bottom w:val="none" w:sz="0" w:space="0" w:color="auto"/>
+          <w:right w:val="none" w:sz="0" w:space="0" w:color="auto"/>
+          <w:between w:val="none" w:sz="0" w:space="0" w:color="auto"/>
+        </w:pBdr>
+        <w:autoSpaceDE w:val="0"/>
+        <w:autoSpaceDN w:val="0"/>
+        <w:adjustRightInd w:val="0"/>
+        <w:rPr>
+          <w:rFonts w:ascii="Consolas" w:hAnsi="Consolas" w:cs="Consolas"/>
+          <w:sz w:val="19"/>
+          <w:szCs w:val="19"/>
+          <w:highlight w:val="white"/>
+          <w:lang w:val="ru-RU" w:bidi="ar-SA"/>
+        </w:rPr>
+      </w:pPr>
+      <w:r>
+        <w:rPr>
+          <w:rFonts w:ascii="Consolas" w:hAnsi="Consolas" w:cs="Consolas"/>
+          <w:sz w:val="19"/>
+          <w:szCs w:val="19"/>
+          <w:highlight w:val="white"/>
+          <w:lang w:val="ru-RU" w:bidi="ar-SA"/>
+        </w:rPr>
+        <w:tab/>
+      </w:r>
+      <w:r>
+        <w:rPr>
+          <w:rFonts w:ascii="Consolas" w:hAnsi="Consolas" w:cs="Consolas"/>
+          <w:sz w:val="19"/>
+          <w:szCs w:val="19"/>
+          <w:highlight w:val="white"/>
+          <w:lang w:val="ru-RU" w:bidi="ar-SA"/>
+        </w:rPr>
+        <w:tab/>
+      </w:r>
+      <w:r>
+        <w:rPr>
+          <w:rFonts w:ascii="Consolas" w:hAnsi="Consolas" w:cs="Consolas"/>
+          <w:color w:val="008000"/>
+          <w:sz w:val="19"/>
+          <w:szCs w:val="19"/>
+          <w:highlight w:val="white"/>
+          <w:lang w:val="ru-RU" w:bidi="ar-SA"/>
+        </w:rPr>
+        <w:t>// здесь можно добавить ассерт о том, что что-то пошло не так</w:t>
+      </w:r>
+    </w:p>
+    <w:p>
+      <w:pPr>
+        <w:pBdr>
+          <w:top w:val="none" w:sz="0" w:space="0" w:color="auto"/>
+          <w:left w:val="none" w:sz="0" w:space="0" w:color="auto"/>
+          <w:bottom w:val="none" w:sz="0" w:space="0" w:color="auto"/>
+          <w:right w:val="none" w:sz="0" w:space="0" w:color="auto"/>
+          <w:between w:val="none" w:sz="0" w:space="0" w:color="auto"/>
+        </w:pBdr>
+        <w:autoSpaceDE w:val="0"/>
+        <w:autoSpaceDN w:val="0"/>
+        <w:adjustRightInd w:val="0"/>
+        <w:rPr>
+          <w:rFonts w:ascii="Consolas" w:hAnsi="Consolas" w:cs="Consolas"/>
+          <w:sz w:val="19"/>
+          <w:szCs w:val="19"/>
+          <w:highlight w:val="white"/>
+          <w:lang w:bidi="ar-SA"/>
+        </w:rPr>
+      </w:pPr>
+      <w:r>
+        <w:rPr>
+          <w:rFonts w:ascii="Consolas" w:hAnsi="Consolas" w:cs="Consolas"/>
+          <w:sz w:val="19"/>
+          <w:szCs w:val="19"/>
+          <w:highlight w:val="white"/>
+          <w:lang w:val="ru-RU" w:bidi="ar-SA"/>
+        </w:rPr>
+        <w:tab/>
+      </w:r>
+      <w:r>
+        <w:rPr>
+          <w:rFonts w:ascii="Consolas" w:hAnsi="Consolas" w:cs="Consolas"/>
+          <w:sz w:val="19"/>
+          <w:szCs w:val="19"/>
+          <w:highlight w:val="white"/>
+          <w:lang w:val="ru-RU" w:bidi="ar-SA"/>
+        </w:rPr>
+        <w:tab/>
+      </w:r>
+      <w:r>
+        <w:rPr>
+          <w:rFonts w:ascii="Consolas" w:hAnsi="Consolas" w:cs="Consolas"/>
+          <w:sz w:val="19"/>
+          <w:szCs w:val="19"/>
+          <w:highlight w:val="white"/>
+          <w:lang w:val="ru-RU" w:bidi="ar-SA"/>
+        </w:rPr>
+        <w:tab/>
+      </w:r>
+      <w:r>
+        <w:rPr>
+          <w:rFonts w:ascii="Consolas" w:hAnsi="Consolas" w:cs="Consolas"/>
+          <w:color w:val="0000FF"/>
+          <w:sz w:val="19"/>
+          <w:szCs w:val="19"/>
+          <w:highlight w:val="white"/>
+          <w:lang w:bidi="ar-SA"/>
+        </w:rPr>
+        <w:t>return</w:t>
+      </w:r>
+      <w:r>
+        <w:rPr>
+          <w:rFonts w:ascii="Consolas" w:hAnsi="Consolas" w:cs="Consolas"/>
+          <w:sz w:val="19"/>
+          <w:szCs w:val="19"/>
+          <w:highlight w:val="white"/>
+          <w:lang w:bidi="ar-SA"/>
+        </w:rPr>
+        <w:t xml:space="preserve"> </w:t>
+      </w:r>
+      <w:r>
+        <w:rPr>
+          <w:rFonts w:ascii="Consolas" w:hAnsi="Consolas" w:cs="Consolas"/>
+          <w:color w:val="0000FF"/>
+          <w:sz w:val="19"/>
+          <w:szCs w:val="19"/>
+          <w:highlight w:val="white"/>
+          <w:lang w:bidi="ar-SA"/>
+        </w:rPr>
+        <w:t>nullptr</w:t>
+      </w:r>
+      <w:r>
+        <w:rPr>
+          <w:rFonts w:ascii="Consolas" w:hAnsi="Consolas" w:cs="Consolas"/>
+          <w:sz w:val="19"/>
+          <w:szCs w:val="19"/>
+          <w:highlight w:val="white"/>
+          <w:lang w:bidi="ar-SA"/>
+        </w:rPr>
+        <w:t>;</w:t>
+      </w:r>
+    </w:p>
+    <w:p>
+      <w:pPr>
+        <w:pBdr>
+          <w:top w:val="none" w:sz="0" w:space="0" w:color="auto"/>
+          <w:left w:val="none" w:sz="0" w:space="0" w:color="auto"/>
+          <w:bottom w:val="none" w:sz="0" w:space="0" w:color="auto"/>
+          <w:right w:val="none" w:sz="0" w:space="0" w:color="auto"/>
+          <w:between w:val="none" w:sz="0" w:space="0" w:color="auto"/>
+        </w:pBdr>
+        <w:autoSpaceDE w:val="0"/>
+        <w:autoSpaceDN w:val="0"/>
+        <w:adjustRightInd w:val="0"/>
+        <w:rPr>
+          <w:rFonts w:ascii="Consolas" w:hAnsi="Consolas" w:cs="Consolas"/>
+          <w:sz w:val="19"/>
+          <w:szCs w:val="19"/>
+          <w:highlight w:val="white"/>
+          <w:lang w:bidi="ar-SA"/>
+        </w:rPr>
+      </w:pPr>
+      <w:r>
+        <w:rPr>
+          <w:rFonts w:ascii="Consolas" w:hAnsi="Consolas" w:cs="Consolas"/>
+          <w:sz w:val="19"/>
+          <w:szCs w:val="19"/>
+          <w:highlight w:val="white"/>
+          <w:lang w:bidi="ar-SA"/>
+        </w:rPr>
+        <w:tab/>
+      </w:r>
+      <w:r>
+        <w:rPr>
+          <w:rFonts w:ascii="Consolas" w:hAnsi="Consolas" w:cs="Consolas"/>
+          <w:sz w:val="19"/>
+          <w:szCs w:val="19"/>
+          <w:highlight w:val="white"/>
+          <w:lang w:bidi="ar-SA"/>
+        </w:rPr>
+        <w:tab/>
+        <w:t>}</w:t>
+      </w:r>
+    </w:p>
+    <w:p>
+      <w:pPr>
+        <w:pBdr>
+          <w:top w:val="none" w:sz="0" w:space="0" w:color="auto"/>
+          <w:left w:val="none" w:sz="0" w:space="0" w:color="auto"/>
+          <w:bottom w:val="none" w:sz="0" w:space="0" w:color="auto"/>
+          <w:right w:val="none" w:sz="0" w:space="0" w:color="auto"/>
+          <w:between w:val="none" w:sz="0" w:space="0" w:color="auto"/>
+        </w:pBdr>
+        <w:autoSpaceDE w:val="0"/>
+        <w:autoSpaceDN w:val="0"/>
+        <w:adjustRightInd w:val="0"/>
+        <w:rPr>
+          <w:rFonts w:ascii="Consolas" w:hAnsi="Consolas" w:cs="Consolas"/>
+          <w:sz w:val="19"/>
+          <w:szCs w:val="19"/>
+          <w:highlight w:val="white"/>
+          <w:lang w:bidi="ar-SA"/>
+        </w:rPr>
+      </w:pPr>
+      <w:r>
+        <w:rPr>
+          <w:rFonts w:ascii="Consolas" w:hAnsi="Consolas" w:cs="Consolas"/>
+          <w:sz w:val="19"/>
+          <w:szCs w:val="19"/>
+          <w:highlight w:val="white"/>
+          <w:lang w:bidi="ar-SA"/>
+        </w:rPr>
+        <w:tab/>
+      </w:r>
+      <w:r>
+        <w:rPr>
+          <w:rFonts w:ascii="Consolas" w:hAnsi="Consolas" w:cs="Consolas"/>
+          <w:sz w:val="19"/>
+          <w:szCs w:val="19"/>
+          <w:highlight w:val="white"/>
+          <w:lang w:bidi="ar-SA"/>
+        </w:rPr>
+        <w:tab/>
+      </w:r>
+      <w:r>
+        <w:rPr>
+          <w:rFonts w:ascii="Consolas" w:hAnsi="Consolas" w:cs="Consolas"/>
+          <w:color w:val="0000FF"/>
+          <w:sz w:val="19"/>
+          <w:szCs w:val="19"/>
+          <w:highlight w:val="white"/>
+          <w:lang w:bidi="ar-SA"/>
+        </w:rPr>
         <w:t>return</w:t>
       </w:r>
       <w:r>
@@ -14492,27 +15060,26 @@
           <w:rFonts w:ascii="Consolas" w:hAnsi="Consolas" w:cs="Consolas"/>
           <w:sz w:val="19"/>
           <w:szCs w:val="19"/>
-          <w:lang w:bidi="ar-SA"/>
-        </w:rPr>
-      </w:pPr>
-      <w:r>
-        <w:rPr>
-          <w:rFonts w:ascii="Consolas" w:hAnsi="Consolas" w:cs="Consolas"/>
-          <w:sz w:val="19"/>
-          <w:szCs w:val="19"/>
-          <w:highlight w:val="white"/>
-          <w:lang w:bidi="ar-SA"/>
-        </w:rPr>
-        <w:lastRenderedPageBreak/>
-        <w:tab/>
-      </w:r>
-      <w:r>
-        <w:rPr>
-          <w:rFonts w:ascii="Consolas" w:hAnsi="Consolas" w:cs="Consolas"/>
-          <w:sz w:val="19"/>
-          <w:szCs w:val="19"/>
-          <w:highlight w:val="white"/>
-          <w:lang w:bidi="ar-SA"/>
+          <w:lang w:val="ru-RU" w:bidi="ar-SA"/>
+        </w:rPr>
+      </w:pPr>
+      <w:r>
+        <w:rPr>
+          <w:rFonts w:ascii="Consolas" w:hAnsi="Consolas" w:cs="Consolas"/>
+          <w:sz w:val="19"/>
+          <w:szCs w:val="19"/>
+          <w:highlight w:val="white"/>
+          <w:lang w:bidi="ar-SA"/>
+        </w:rPr>
+        <w:tab/>
+      </w:r>
+      <w:r>
+        <w:rPr>
+          <w:rFonts w:ascii="Consolas" w:hAnsi="Consolas" w:cs="Consolas"/>
+          <w:sz w:val="19"/>
+          <w:szCs w:val="19"/>
+          <w:highlight w:val="white"/>
+          <w:lang w:val="ru-RU" w:bidi="ar-SA"/>
         </w:rPr>
         <w:t>}</w:t>
       </w:r>
@@ -14551,75 +15118,122 @@
       </w:pPr>
       <w:r>
         <w:rPr>
+          <w:rFonts w:ascii="Consolas" w:hAnsi="Consolas" w:cs="Consolas"/>
+          <w:sz w:val="19"/>
+          <w:szCs w:val="19"/>
+          <w:lang w:val="ru-RU" w:bidi="ar-SA"/>
+        </w:rPr>
+        <w:t>};</w:t>
+      </w:r>
+    </w:p>
+    <w:p>
+      <w:pPr>
+        <w:pStyle w:val="ac"/>
+        <w:spacing w:line="100" w:lineRule="atLeast"/>
+        <w:rPr>
+          <w:rFonts w:eastAsia="Calibri"/>
+          <w:lang w:val="ru-RU"/>
+        </w:rPr>
+      </w:pPr>
+    </w:p>
+    <w:p>
+      <w:pPr>
+        <w:pStyle w:val="ac"/>
+        <w:spacing w:line="100" w:lineRule="atLeast"/>
+        <w:rPr>
+          <w:rFonts w:ascii="Times New Roman" w:hAnsi="Times New Roman"/>
+          <w:color w:val="000000"/>
+          <w:sz w:val="24"/>
+          <w:lang w:val="ru-RU"/>
+        </w:rPr>
+      </w:pPr>
+      <w:r>
+        <w:rPr>
+          <w:rFonts w:ascii="Times New Roman" w:hAnsi="Times New Roman"/>
+          <w:color w:val="000000"/>
+          <w:sz w:val="24"/>
+          <w:lang w:val="ru-RU"/>
+        </w:rPr>
+        <w:t xml:space="preserve">С этими изменениями результаты работы будут приятнее – отличия в </w:t>
+      </w:r>
+      <w:r>
+        <w:rPr>
+          <w:rFonts w:ascii="Times New Roman" w:hAnsi="Times New Roman"/>
+          <w:color w:val="000000"/>
+          <w:sz w:val="24"/>
+          <w:lang w:val="ru-RU"/>
+        </w:rPr>
+        <w:t>1,25 раз</w:t>
+      </w:r>
+      <w:r>
+        <w:rPr>
+          <w:rFonts w:ascii="Times New Roman" w:hAnsi="Times New Roman"/>
+          <w:color w:val="000000"/>
+          <w:sz w:val="24"/>
+          <w:lang w:val="ru-RU"/>
+        </w:rPr>
+        <w:t>, а не в 18!</w:t>
+      </w:r>
+    </w:p>
+    <w:p>
+      <w:pPr>
+        <w:pStyle w:val="ac"/>
+        <w:spacing w:line="100" w:lineRule="atLeast"/>
+        <w:rPr>
+          <w:rFonts w:eastAsia="Calibri"/>
+          <w:lang w:val="ru-RU"/>
+        </w:rPr>
+      </w:pPr>
+    </w:p>
+    <w:p>
+      <w:pPr>
+        <w:pStyle w:val="ac"/>
+        <w:spacing w:line="100" w:lineRule="atLeast"/>
+        <w:rPr>
+          <w:rFonts w:eastAsia="Calibri"/>
+          <w:lang w:val="ru-RU"/>
+        </w:rPr>
+      </w:pPr>
+      <w:r>
+        <w:rPr>
           <w:noProof/>
           <w:lang w:val="ru-RU" w:eastAsia="ru-RU" w:bidi="ar-SA"/>
         </w:rPr>
-        <mc:AlternateContent>
-          <mc:Choice Requires="wps">
-            <w:drawing>
-              <wp:anchor distT="0" distB="0" distL="114300" distR="114300" simplePos="0" relativeHeight="251664384" behindDoc="0" locked="0" layoutInCell="1" allowOverlap="1" wp14:anchorId="53FD8128" wp14:editId="3F50C10A">
-                <wp:simplePos x="0" y="0"/>
-                <wp:positionH relativeFrom="column">
-                  <wp:posOffset>1177290</wp:posOffset>
-                </wp:positionH>
-                <wp:positionV relativeFrom="page">
-                  <wp:posOffset>3943350</wp:posOffset>
-                </wp:positionV>
-                <wp:extent cx="3048000" cy="3505200"/>
-                <wp:effectExtent l="0" t="0" r="0" b="0"/>
-                <wp:wrapTopAndBottom/>
-                <wp:docPr id="1" name="Прямоугольник 1"/>
-                <wp:cNvGraphicFramePr/>
-                <a:graphic xmlns:a="http://schemas.openxmlformats.org/drawingml/2006/main">
-                  <a:graphicData uri="http://schemas.microsoft.com/office/word/2010/wordprocessingShape">
-                    <wps:wsp>
-                      <wps:cNvSpPr/>
-                      <wps:spPr bwMode="auto">
-                        <a:xfrm>
-                          <a:off x="0" y="0"/>
-                          <a:ext cx="3048000" cy="3505200"/>
-                        </a:xfrm>
-                        <a:prstGeom prst="rect">
-                          <a:avLst/>
-                        </a:prstGeom>
-                        <a:blipFill>
-                          <a:blip r:embed="rId12"/>
-                          <a:stretch/>
-                        </a:blipFill>
-                        <a:ln>
-                          <a:noFill/>
-                        </a:ln>
-                      </wps:spPr>
-                      <wps:bodyPr rot="0">
-                        <a:prstTxWarp prst="textNoShape">
-                          <a:avLst/>
-                        </a:prstTxWarp>
-                        <a:noAutofit/>
-                      </wps:bodyPr>
-                    </wps:wsp>
-                  </a:graphicData>
-                </a:graphic>
-              </wp:anchor>
-            </w:drawing>
-          </mc:Choice>
-          <mc:Fallback>
-            <w:pict>
-              <v:rect w14:anchorId="47C0C732" id="Прямоугольник 1" o:spid="_x0000_s1026" style="position:absolute;margin-left:92.7pt;margin-top:310.5pt;width:240pt;height:276pt;z-index:251664384;visibility:visible;mso-wrap-style:square;mso-wrap-distance-left:9pt;mso-wrap-distance-top:0;mso-wrap-distance-right:9pt;mso-wrap-distance-bottom:0;mso-position-horizontal:absolute;mso-position-horizontal-relative:text;mso-position-vertical:absolute;mso-position-vertical-relative:page;v-text-anchor:top" o:gfxdata="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" stroked="f">
-                <v:fill r:id="rId13" o:title="" recolor="t" rotate="t" type="frame"/>
-                <w10:wrap type="topAndBottom" anchory="page"/>
-              </v:rect>
-            </w:pict>
-          </mc:Fallback>
-        </mc:AlternateContent>
-      </w:r>
-      <w:r>
-        <w:rPr>
-          <w:rFonts w:ascii="Consolas" w:hAnsi="Consolas" w:cs="Consolas"/>
-          <w:sz w:val="19"/>
-          <w:szCs w:val="19"/>
-          <w:lang w:val="ru-RU" w:bidi="ar-SA"/>
-        </w:rPr>
-        <w:t>};</w:t>
+        <w:drawing>
+          <wp:inline distT="0" distB="0" distL="0" distR="0" wp14:anchorId="1B564E45" wp14:editId="590576A5">
+            <wp:extent cx="3543300" cy="2457450"/>
+            <wp:effectExtent l="0" t="0" r="0" b="0"/>
+            <wp:docPr id="1" name="Рисунок 1"/>
+            <wp:cNvGraphicFramePr>
+              <a:graphicFrameLocks xmlns:a="http://schemas.openxmlformats.org/drawingml/2006/main" noChangeAspect="1"/>
+            </wp:cNvGraphicFramePr>
+            <a:graphic xmlns:a="http://schemas.openxmlformats.org/drawingml/2006/main">
+              <a:graphicData uri="http://schemas.openxmlformats.org/drawingml/2006/picture">
+                <pic:pic xmlns:pic="http://schemas.openxmlformats.org/drawingml/2006/picture">
+                  <pic:nvPicPr>
+                    <pic:cNvPr id="1" name=""/>
+                    <pic:cNvPicPr/>
+                  </pic:nvPicPr>
+                  <pic:blipFill>
+                    <a:blip r:embed="rId12"/>
+                    <a:stretch>
+                      <a:fillRect/>
+                    </a:stretch>
+                  </pic:blipFill>
+                  <pic:spPr>
+                    <a:xfrm>
+                      <a:off x="0" y="0"/>
+                      <a:ext cx="3543300" cy="2457450"/>
+                    </a:xfrm>
+                    <a:prstGeom prst="rect">
+                      <a:avLst/>
+                    </a:prstGeom>
+                  </pic:spPr>
+                </pic:pic>
+              </a:graphicData>
+            </a:graphic>
+          </wp:inline>
+        </w:drawing>
       </w:r>
     </w:p>
     <w:p>
@@ -14637,37 +15251,6 @@
         <w:pStyle w:val="ac"/>
         <w:spacing w:line="100" w:lineRule="atLeast"/>
         <w:rPr>
-          <w:rFonts w:ascii="Times New Roman" w:hAnsi="Times New Roman"/>
-          <w:color w:val="000000"/>
-          <w:sz w:val="24"/>
-          <w:lang w:val="ru-RU"/>
-        </w:rPr>
-      </w:pPr>
-      <w:r>
-        <w:rPr>
-          <w:rFonts w:ascii="Times New Roman" w:hAnsi="Times New Roman"/>
-          <w:color w:val="000000"/>
-          <w:sz w:val="24"/>
-          <w:lang w:val="ru-RU"/>
-        </w:rPr>
-        <w:t>С этими изменениями результаты работы будут приятнее – отличия в 3 раза, а не в 18!</w:t>
-      </w:r>
-    </w:p>
-    <w:p>
-      <w:pPr>
-        <w:pStyle w:val="ac"/>
-        <w:spacing w:line="100" w:lineRule="atLeast"/>
-        <w:rPr>
-          <w:rFonts w:eastAsia="Calibri"/>
-          <w:lang w:val="ru-RU"/>
-        </w:rPr>
-      </w:pPr>
-    </w:p>
-    <w:p>
-      <w:pPr>
-        <w:pStyle w:val="ac"/>
-        <w:spacing w:line="100" w:lineRule="atLeast"/>
-        <w:rPr>
           <w:rFonts w:ascii="Times New Roman" w:eastAsia="Calibri" w:hAnsi="Times New Roman"/>
           <w:sz w:val="24"/>
           <w:lang w:val="ru-RU"/>
@@ -14679,27 +15262,45 @@
           <w:sz w:val="24"/>
           <w:lang w:val="ru-RU"/>
         </w:rPr>
-        <w:t>Выводы:</w:t>
-      </w:r>
-    </w:p>
-    <w:p>
-      <w:pPr>
-        <w:pStyle w:val="ac"/>
-        <w:spacing w:line="100" w:lineRule="atLeast"/>
+        <w:t xml:space="preserve">Данную оболочку уже использовали для работы над юнит-тестами. Вместо инициализации глобальных объектов их унаследовали от </w:t>
+      </w:r>
+      <w:r>
+        <w:rPr>
+          <w:rFonts w:ascii="Consolas" w:hAnsi="Consolas" w:cs="Consolas"/>
+          <w:color w:val="2B91AF"/>
+          <w:sz w:val="19"/>
+          <w:szCs w:val="19"/>
+          <w:highlight w:val="white"/>
+          <w:lang w:bidi="ar-SA"/>
+        </w:rPr>
+        <w:t>GlobalObjectBase</w:t>
+      </w:r>
+      <w:r>
         <w:rPr>
           <w:rFonts w:ascii="Times New Roman" w:eastAsia="Calibri" w:hAnsi="Times New Roman"/>
           <w:sz w:val="24"/>
           <w:lang w:val="ru-RU"/>
         </w:rPr>
-      </w:pPr>
+        <w:t xml:space="preserve"> </w:t>
+      </w:r>
       <w:r>
         <w:rPr>
           <w:rFonts w:ascii="Times New Roman" w:eastAsia="Calibri" w:hAnsi="Times New Roman"/>
           <w:sz w:val="24"/>
           <w:lang w:val="ru-RU"/>
         </w:rPr>
-        <w:t>Данная оболочка позволяет свести в одно место контроль за глобальными объектами, что, в свою очередь, даст возможность тестировать и изменять методы, завязанные на глобальные объекты, изменять поведение для тестов и мягче совершить переход к новой архитектуре.</w:t>
-      </w:r>
+        <w:t>и сделали виртуальными те методы, которые нужны для класса под тестированием. Во время теста же подменяем хранилище глобальных объектов, которое возвращает нам уже подсадной объект, который, в свою очередь, возвращает нужные нам значения.</w:t>
+      </w:r>
+      <w:r>
+        <w:rPr>
+          <w:rFonts w:ascii="Times New Roman" w:eastAsia="Calibri" w:hAnsi="Times New Roman"/>
+          <w:sz w:val="24"/>
+          <w:lang w:val="ru-RU"/>
+        </w:rPr>
+        <w:t xml:space="preserve"> Такой подход позволяет точечно изменяя код в немногих местах сделать его тестируемым.</w:t>
+      </w:r>
+      <w:bookmarkStart w:id="9" w:name="_GoBack"/>
+      <w:bookmarkEnd w:id="9"/>
     </w:p>
     <w:sectPr>
       <w:pgSz w:w="11906" w:h="16838"/>
@@ -14739,6 +15340,9 @@
     <w:p>
       <w:pPr>
         <w:pStyle w:val="ae"/>
+        <w:rPr>
+          <w:lang w:val="ru-RU"/>
+        </w:rPr>
       </w:pPr>
       <w:r>
         <w:rPr>
@@ -14750,22 +15354,20 @@
         <w:rPr>
           <w:lang w:val="ru-RU"/>
         </w:rPr>
-        <w:t xml:space="preserve">Возможно, стоит добавить уточнение - </w:t>
-      </w:r>
-      <w:bookmarkStart w:id="2" w:name="_GoBack"/>
-      <w:bookmarkEnd w:id="2"/>
-      <w:r>
-        <w:rPr>
-          <w:lang w:val="ru-RU"/>
-        </w:rPr>
-        <w:t>(</w:t>
-      </w:r>
-      <w:r>
-        <w:t>singleton).</w:t>
+        <w:t>Возможно, стоит добавить уточнение - (</w:t>
+      </w:r>
+      <w:r>
+        <w:t>singleton</w:t>
+      </w:r>
+      <w:r>
+        <w:rPr>
+          <w:lang w:val="ru-RU"/>
+        </w:rPr>
+        <w:t>).</w:t>
       </w:r>
     </w:p>
   </w:comment>
-  <w:comment w:id="3" w:author="Jester" w:date="2016-04-12T15:11:00Z" w:initials="J">
+  <w:comment w:id="2" w:author="Jester" w:date="2016-04-12T15:11:00Z" w:initials="J">
     <w:p>
       <w:pPr>
         <w:pStyle w:val="ae"/>
@@ -14790,6 +15392,32 @@
           <w:lang w:val="ru-RU"/>
         </w:rPr>
         <w:t>сноска</w:t>
+      </w:r>
+    </w:p>
+  </w:comment>
+  <w:comment w:id="3" w:author="Jester" w:date="2016-04-12T15:12:00Z" w:initials="J">
+    <w:p>
+      <w:pPr>
+        <w:pStyle w:val="ae"/>
+        <w:rPr>
+          <w:color w:val="FF0000"/>
+          <w:sz w:val="24"/>
+          <w:lang w:val="ru-RU"/>
+        </w:rPr>
+      </w:pPr>
+      <w:r>
+        <w:rPr>
+          <w:rStyle w:val="ad"/>
+        </w:rPr>
+        <w:annotationRef/>
+      </w:r>
+      <w:r>
+        <w:rPr>
+          <w:color w:val="FF0000"/>
+          <w:sz w:val="24"/>
+          <w:lang w:val="ru-RU"/>
+        </w:rPr>
+        <w:t>я видел, и даже писал. не очень масштабные были проекты, конечно. но все дело в дисциплине</w:t>
       </w:r>
     </w:p>
   </w:comment>
@@ -14798,64 +15426,62 @@
       <w:pPr>
         <w:pStyle w:val="ae"/>
         <w:rPr>
+          <w:lang w:val="ru-RU"/>
+        </w:rPr>
+      </w:pPr>
+      <w:r>
+        <w:rPr>
+          <w:rStyle w:val="ad"/>
+        </w:rPr>
+        <w:annotationRef/>
+      </w:r>
+      <w:r>
+        <w:rPr>
+          <w:color w:val="330099"/>
+          <w:sz w:val="24"/>
+          <w:lang w:val="ru-RU"/>
+        </w:rPr>
+        <w:t>ещё не совсем представляю</w:t>
+      </w:r>
+      <w:r>
+        <w:rPr>
+          <w:color w:val="330099"/>
+          <w:sz w:val="24"/>
+          <w:lang w:val="ru-RU"/>
+        </w:rPr>
+        <w:t>,</w:t>
+      </w:r>
+      <w:r>
+        <w:rPr>
+          <w:color w:val="330099"/>
+          <w:sz w:val="24"/>
+          <w:lang w:val="ru-RU"/>
+        </w:rPr>
+        <w:t xml:space="preserve"> как можно обойтись без глобальных объектов в крупном проекте — некоторые вещи должны быть точно одни и нужны в любой точке программы</w:t>
+      </w:r>
+    </w:p>
+  </w:comment>
+  <w:comment w:id="5" w:author="Jester" w:date="2016-04-12T15:13:00Z" w:initials="J">
+    <w:p>
+      <w:pPr>
+        <w:pStyle w:val="ae"/>
+        <w:rPr>
+          <w:lang w:val="ru-RU"/>
+        </w:rPr>
+      </w:pPr>
+      <w:r>
+        <w:rPr>
+          <w:rStyle w:val="ad"/>
+        </w:rPr>
+        <w:annotationRef/>
+      </w:r>
+      <w:r>
+        <w:rPr>
           <w:color w:val="FF0000"/>
           <w:sz w:val="24"/>
           <w:lang w:val="ru-RU"/>
         </w:rPr>
-      </w:pPr>
-      <w:r>
-        <w:rPr>
-          <w:rStyle w:val="ad"/>
-        </w:rPr>
-        <w:annotationRef/>
-      </w:r>
-      <w:r>
-        <w:rPr>
-          <w:color w:val="FF0000"/>
-          <w:sz w:val="24"/>
-          <w:lang w:val="ru-RU"/>
-        </w:rPr>
-        <w:t>я видел, и даже писал. не очень масштабные были проекты, конечно. но все дело в дисциплине</w:t>
-      </w:r>
-    </w:p>
-  </w:comment>
-  <w:comment w:id="5" w:author="Jester" w:date="2016-04-12T15:12:00Z" w:initials="J">
-    <w:p>
-      <w:pPr>
-        <w:pStyle w:val="ae"/>
-        <w:rPr>
-          <w:lang w:val="ru-RU"/>
-        </w:rPr>
-      </w:pPr>
-      <w:r>
-        <w:rPr>
-          <w:rStyle w:val="ad"/>
-        </w:rPr>
-        <w:annotationRef/>
-      </w:r>
-      <w:r>
-        <w:rPr>
-          <w:color w:val="330099"/>
-          <w:sz w:val="24"/>
-          <w:lang w:val="ru-RU"/>
-        </w:rPr>
-        <w:t>ещё не совсем представляю</w:t>
-      </w:r>
-      <w:r>
-        <w:rPr>
-          <w:color w:val="330099"/>
-          <w:sz w:val="24"/>
-          <w:lang w:val="ru-RU"/>
-        </w:rPr>
-        <w:t>,</w:t>
-      </w:r>
-      <w:r>
-        <w:rPr>
-          <w:color w:val="330099"/>
-          <w:sz w:val="24"/>
-          <w:lang w:val="ru-RU"/>
-        </w:rPr>
-        <w:t xml:space="preserve"> как можно обойтись без глобальных объектов в крупном проекте — некоторые вещи должны быть точно одни и нужны в любой точке программы</w:t>
+        <w:t>не слышал такого термина, правда и название для таких вещей сходу не приходит в голову</w:t>
       </w:r>
     </w:p>
   </w:comment>
@@ -14875,21 +15501,23 @@
       </w:r>
       <w:r>
         <w:rPr>
+          <w:color w:val="330099"/>
+          <w:sz w:val="24"/>
+          <w:lang w:val="ru-RU"/>
+        </w:rPr>
+        <w:t>пусть пока будут контекстные</w:t>
+      </w:r>
+    </w:p>
+  </w:comment>
+  <w:comment w:id="7" w:author="Jester" w:date="2016-04-12T15:14:00Z" w:initials="J">
+    <w:p>
+      <w:pPr>
+        <w:pStyle w:val="ae"/>
+        <w:rPr>
           <w:color w:val="FF0000"/>
           <w:sz w:val="24"/>
           <w:lang w:val="ru-RU"/>
         </w:rPr>
-        <w:t>не слышал такого термина, правда и название для таких вещей сходу не приходит в голову</w:t>
-      </w:r>
-    </w:p>
-  </w:comment>
-  <w:comment w:id="7" w:author="Jester" w:date="2016-04-12T15:13:00Z" w:initials="J">
-    <w:p>
-      <w:pPr>
-        <w:pStyle w:val="ae"/>
-        <w:rPr>
-          <w:lang w:val="ru-RU"/>
-        </w:rPr>
       </w:pPr>
       <w:r>
         <w:rPr>
@@ -14899,57 +15527,31 @@
       </w:r>
       <w:r>
         <w:rPr>
-          <w:color w:val="330099"/>
-          <w:sz w:val="24"/>
-          <w:lang w:val="ru-RU"/>
-        </w:rPr>
-        <w:t>пусть пока будут контекстные</w:t>
+          <w:color w:val="FF0000"/>
+          <w:sz w:val="24"/>
+          <w:lang w:val="ru-RU"/>
+        </w:rPr>
+        <w:t>сдается мне, это какой-то дырявый синглтон, если юзер может их наколбасить хоть десять штук</w:t>
+      </w:r>
+      <w:r>
+        <w:rPr>
+          <w:color w:val="auto"/>
+          <w:sz w:val="24"/>
+          <w:lang w:val="ru-RU"/>
+        </w:rPr>
+        <w:t xml:space="preserve">) </w:t>
+      </w:r>
+      <w:r>
+        <w:rPr>
+          <w:color w:val="FF0000"/>
+          <w:sz w:val="24"/>
+          <w:lang w:val="ru-RU"/>
+        </w:rPr>
+        <w:t>- какая мотивация?</w:t>
       </w:r>
     </w:p>
   </w:comment>
   <w:comment w:id="8" w:author="Jester" w:date="2016-04-12T15:14:00Z" w:initials="J">
-    <w:p>
-      <w:pPr>
-        <w:pStyle w:val="ae"/>
-        <w:rPr>
-          <w:color w:val="FF0000"/>
-          <w:sz w:val="24"/>
-          <w:lang w:val="ru-RU"/>
-        </w:rPr>
-      </w:pPr>
-      <w:r>
-        <w:rPr>
-          <w:rStyle w:val="ad"/>
-        </w:rPr>
-        <w:annotationRef/>
-      </w:r>
-      <w:r>
-        <w:rPr>
-          <w:color w:val="FF0000"/>
-          <w:sz w:val="24"/>
-          <w:lang w:val="ru-RU"/>
-        </w:rPr>
-        <w:t>сдается мне, это какой-то дырявый синглтон, если юзер может их наколбасить хоть десять штук</w:t>
-      </w:r>
-      <w:r>
-        <w:rPr>
-          <w:color w:val="auto"/>
-          <w:sz w:val="24"/>
-          <w:lang w:val="ru-RU"/>
-        </w:rPr>
-        <w:t xml:space="preserve">) </w:t>
-      </w:r>
-      <w:r>
-        <w:rPr>
-          <w:color w:val="FF0000"/>
-          <w:sz w:val="24"/>
-          <w:lang w:val="ru-RU"/>
-        </w:rPr>
-        <w:t>- какая мотивация?</w:t>
-      </w:r>
-    </w:p>
-  </w:comment>
-  <w:comment w:id="9" w:author="Jester" w:date="2016-04-12T15:14:00Z" w:initials="J">
     <w:p>
       <w:pPr>
         <w:pStyle w:val="ae"/>

</xml_diff>